<commit_message>
error in a scheme formula
</commit_message>
<xml_diff>
--- a/matlab/Exact_Finite_Difference_Schemes_for_Solving_Helmholtz_Equation_at_any_Wavenumber/Exact Finite Difference Schemes for Solving Helmholtz Equation at Any Wavenumber.docx
+++ b/matlab/Exact_Finite_Difference_Schemes_for_Solving_Helmholtz_Equation_at_any_Wavenumber/Exact Finite Difference Schemes for Solving Helmholtz Equation at Any Wavenumber.docx
@@ -4,7 +4,7 @@
   <w:body>
     <w:p>
       <w:pPr>
-        <w:pStyle w:val="a8"/>
+        <w:pStyle w:val="Title"/>
       </w:pPr>
       <w:bookmarkStart w:id="0" w:name="_Toc408767151"/>
       <w:r>
@@ -39,7 +39,7 @@
       <w:sdtContent>
         <w:p>
           <w:pPr>
-            <w:pStyle w:val="af7"/>
+            <w:pStyle w:val="TOCHeading"/>
           </w:pPr>
           <w:r>
             <w:t>Table of Contents</w:t>
@@ -1292,7 +1292,7 @@
     </w:sdt>
     <w:p>
       <w:pPr>
-        <w:pStyle w:val="aff"/>
+        <w:pStyle w:val="TableofFigures"/>
         <w:tabs>
           <w:tab w:val="right" w:leader="dot" w:pos="9062"/>
         </w:tabs>
@@ -1373,7 +1373,7 @@
     </w:p>
     <w:p>
       <w:pPr>
-        <w:pStyle w:val="aff"/>
+        <w:pStyle w:val="TableofFigures"/>
         <w:tabs>
           <w:tab w:val="right" w:leader="dot" w:pos="9062"/>
         </w:tabs>
@@ -1445,7 +1445,7 @@
     </w:p>
     <w:p>
       <w:pPr>
-        <w:pStyle w:val="aff"/>
+        <w:pStyle w:val="TableofFigures"/>
         <w:tabs>
           <w:tab w:val="right" w:leader="dot" w:pos="9062"/>
         </w:tabs>
@@ -1517,7 +1517,7 @@
     </w:p>
     <w:p>
       <w:pPr>
-        <w:pStyle w:val="aff"/>
+        <w:pStyle w:val="TableofFigures"/>
         <w:tabs>
           <w:tab w:val="right" w:leader="dot" w:pos="9062"/>
         </w:tabs>
@@ -1589,7 +1589,7 @@
     </w:p>
     <w:p>
       <w:pPr>
-        <w:pStyle w:val="1"/>
+        <w:pStyle w:val="Heading1"/>
       </w:pPr>
       <w:r>
         <w:fldChar w:fldCharType="end"/>
@@ -1625,7 +1625,7 @@
       <w:hyperlink w:anchor="YAU01" w:history="1">
         <w:r>
           <w:rPr>
-            <w:rStyle w:val="a4"/>
+            <w:rStyle w:val="QuoteChar"/>
             <w:noProof/>
           </w:rPr>
           <w:t>1</w:t>
@@ -1646,7 +1646,7 @@
     </w:p>
     <w:tbl>
       <w:tblPr>
-        <w:tblStyle w:val="a5"/>
+        <w:tblStyle w:val="TableGrid"/>
         <w:tblW w:w="9360" w:type="dxa"/>
         <w:tblBorders>
           <w:top w:val="none" w:sz="0" w:space="0" w:color="auto"/>
@@ -2091,7 +2091,7 @@
       <w:hyperlink w:anchor="YAU01" w:history="1">
         <w:r>
           <w:rPr>
-            <w:rStyle w:val="a4"/>
+            <w:rStyle w:val="QuoteChar"/>
             <w:noProof/>
           </w:rPr>
           <w:t>1</w:t>
@@ -2127,7 +2127,7 @@
       <w:hyperlink w:anchor="Heg10" w:history="1">
         <w:r>
           <w:rPr>
-            <w:rStyle w:val="a4"/>
+            <w:rStyle w:val="QuoteChar"/>
             <w:noProof/>
           </w:rPr>
           <w:t>2</w:t>
@@ -2163,7 +2163,7 @@
       <w:hyperlink w:anchor="LeV07" w:history="1">
         <w:r>
           <w:rPr>
-            <w:rStyle w:val="a4"/>
+            <w:rStyle w:val="QuoteChar"/>
             <w:noProof/>
           </w:rPr>
           <w:t>3</w:t>
@@ -2199,7 +2199,7 @@
       <w:hyperlink w:anchor="Cha10" w:history="1">
         <w:r>
           <w:rPr>
-            <w:rStyle w:val="a4"/>
+            <w:rStyle w:val="QuoteChar"/>
             <w:noProof/>
           </w:rPr>
           <w:t>4</w:t>
@@ -2220,7 +2220,7 @@
     </w:p>
     <w:p>
       <w:pPr>
-        <w:pStyle w:val="1"/>
+        <w:pStyle w:val="Heading1"/>
       </w:pPr>
       <w:bookmarkStart w:id="2" w:name="_Toc408767153"/>
       <w:r>
@@ -2240,7 +2240,7 @@
     </w:p>
     <w:p>
       <w:pPr>
-        <w:pStyle w:val="2"/>
+        <w:pStyle w:val="Heading2"/>
       </w:pPr>
       <w:bookmarkStart w:id="3" w:name="_Toc408767154"/>
       <w:r>
@@ -2258,7 +2258,7 @@
     </w:p>
     <w:tbl>
       <w:tblPr>
-        <w:tblStyle w:val="a5"/>
+        <w:tblStyle w:val="TableGrid"/>
         <w:tblW w:w="9360" w:type="dxa"/>
         <w:tblBorders>
           <w:top w:val="none" w:sz="0" w:space="0" w:color="auto"/>
@@ -2586,8 +2586,13 @@
       <w:r>
         <w:fldChar w:fldCharType="separate"/>
       </w:r>
-      <w:r>
-        <w:t>One dimensional problem</w:t>
+      <w:proofErr w:type="gramStart"/>
+      <w:r>
+        <w:t>One</w:t>
+      </w:r>
+      <w:proofErr w:type="gramEnd"/>
+      <w:r>
+        <w:t xml:space="preserve"> dimensional problem</w:t>
       </w:r>
       <w:r>
         <w:fldChar w:fldCharType="end"/>
@@ -2619,7 +2624,7 @@
     </w:p>
     <w:p>
       <w:pPr>
-        <w:pStyle w:val="3"/>
+        <w:pStyle w:val="Heading3"/>
       </w:pPr>
       <w:r>
         <w:t xml:space="preserve"> </w:t>
@@ -2649,7 +2654,15 @@
         </m:r>
       </m:oMath>
       <w:r>
-        <w:t xml:space="preserve"> and, in case of Dirichlet constraint, of the vector</w:t>
+        <w:t xml:space="preserve"> and, in case of Dirichlet constrai</w:t>
+      </w:r>
+      <w:proofErr w:type="spellStart"/>
+      <w:r>
+        <w:t>nt</w:t>
+      </w:r>
+      <w:proofErr w:type="spellEnd"/>
+      <w:r>
+        <w:t>, of the vector</w:t>
       </w:r>
       <m:oMath>
         <m:r>
@@ -2724,7 +2737,7 @@
       <w:hyperlink w:anchor="YAU01" w:history="1">
         <w:r>
           <w:rPr>
-            <w:rStyle w:val="a4"/>
+            <w:rStyle w:val="QuoteChar"/>
             <w:noProof/>
           </w:rPr>
           <w:t>1</w:t>
@@ -2981,7 +2994,7 @@
             </w:r>
             <w:r>
               <w:rPr>
-                <w:rStyle w:val="afd"/>
+                <w:rStyle w:val="FootnoteReference"/>
               </w:rPr>
               <w:footnoteReference w:id="1"/>
             </w:r>
@@ -3112,19 +3125,7 @@
                       <w:rPr>
                         <w:rFonts w:ascii="Cambria Math" w:hAnsi="Cambria Math"/>
                       </w:rPr>
-                      <m:t>-2i</m:t>
-                    </m:r>
-                    <m:r>
-                      <w:rPr>
-                        <w:rFonts w:ascii="Cambria Math" w:hAnsi="Cambria Math"/>
-                      </w:rPr>
-                      <m:t>k</m:t>
-                    </m:r>
-                    <m:r>
-                      <w:rPr>
-                        <w:rFonts w:ascii="Cambria Math" w:hAnsi="Cambria Math"/>
-                      </w:rPr>
-                      <m:t>h</m:t>
+                      <m:t>-2ikh</m:t>
                     </m:r>
                   </m:e>
                 </m:d>
@@ -3279,19 +3280,7 @@
                       <w:rPr>
                         <w:rFonts w:ascii="Cambria Math" w:hAnsi="Cambria Math"/>
                       </w:rPr>
-                      <m:t>+2i</m:t>
-                    </m:r>
-                    <m:r>
-                      <w:rPr>
-                        <w:rFonts w:ascii="Cambria Math" w:hAnsi="Cambria Math"/>
-                      </w:rPr>
-                      <m:t>k</m:t>
-                    </m:r>
-                    <m:r>
-                      <w:rPr>
-                        <w:rFonts w:ascii="Cambria Math" w:hAnsi="Cambria Math"/>
-                      </w:rPr>
-                      <m:t>h</m:t>
+                      <m:t>+2ikh</m:t>
                     </m:r>
                   </m:e>
                 </m:d>
@@ -3368,49 +3357,46 @@
     </w:tbl>
     <w:p>
       <w:pPr>
-        <w:pStyle w:val="afe"/>
+        <w:pStyle w:val="Caption"/>
         <w:jc w:val="left"/>
       </w:pPr>
       <w:bookmarkStart w:id="6" w:name="_Ref408764015"/>
       <w:bookmarkStart w:id="7" w:name="_Ref408763968"/>
       <w:bookmarkStart w:id="8" w:name="_Toc408767168"/>
+      <w:proofErr w:type="gramStart"/>
       <w:r>
         <w:t xml:space="preserve">Table </w:t>
       </w:r>
-      <w:r>
-        <w:fldChar w:fldCharType="begin"/>
-      </w:r>
-      <w:r>
-        <w:instrText xml:space="preserve"> SEQ Table \* ARABIC </w:instrText>
-      </w:r>
-      <w:r>
-        <w:fldChar w:fldCharType="separate"/>
-      </w:r>
-      <w:r>
-        <w:rPr>
-          <w:noProof/>
-        </w:rPr>
-        <w:t>1</w:t>
-      </w:r>
-      <w:r>
-        <w:rPr>
-          <w:noProof/>
-        </w:rPr>
-        <w:fldChar w:fldCharType="end"/>
-      </w:r>
+      <w:fldSimple w:instr=" SEQ Table \* ARABIC ">
+        <w:r>
+          <w:rPr>
+            <w:noProof/>
+          </w:rPr>
+          <w:t>1</w:t>
+        </w:r>
+      </w:fldSimple>
       <w:bookmarkEnd w:id="6"/>
       <w:r>
-        <w:t>. One dimensional standard scheme</w:t>
+        <w:t>.</w:t>
+      </w:r>
+      <w:proofErr w:type="gramEnd"/>
+      <w:r>
+        <w:t xml:space="preserve"> One dimensional standard </w:t>
+      </w:r>
+      <w:proofErr w:type="gramStart"/>
+      <w:r>
+        <w:t>scheme</w:t>
       </w:r>
       <w:bookmarkEnd w:id="7"/>
       <w:r>
         <w:t>s</w:t>
       </w:r>
       <w:bookmarkEnd w:id="8"/>
+      <w:proofErr w:type="gramEnd"/>
     </w:p>
     <w:p>
       <w:pPr>
-        <w:pStyle w:val="3"/>
+        <w:pStyle w:val="Heading3"/>
       </w:pPr>
       <w:bookmarkStart w:id="9" w:name="_Toc408767156"/>
       <w:r>
@@ -3471,7 +3457,7 @@
       <w:hyperlink w:anchor="YAU01" w:history="1">
         <w:r>
           <w:rPr>
-            <w:rStyle w:val="a4"/>
+            <w:rStyle w:val="QuoteChar"/>
             <w:noProof/>
           </w:rPr>
           <w:t>1</w:t>
@@ -3492,7 +3478,7 @@
     </w:p>
     <w:tbl>
       <w:tblPr>
-        <w:tblStyle w:val="a5"/>
+        <w:tblStyle w:val="TableGrid"/>
         <w:tblW w:w="9360" w:type="dxa"/>
         <w:tblBorders>
           <w:top w:val="none" w:sz="0" w:space="0" w:color="auto"/>
@@ -4029,7 +4015,7 @@
     </w:tbl>
     <w:tbl>
       <w:tblPr>
-        <w:tblStyle w:val="afa"/>
+        <w:tblStyle w:val="LightShading"/>
         <w:tblW w:w="0" w:type="auto"/>
         <w:tblLook w:val="04A0" w:firstRow="1" w:lastRow="0" w:firstColumn="1" w:lastColumn="0" w:noHBand="0" w:noVBand="1"/>
       </w:tblPr>
@@ -4383,13 +4369,7 @@
                       <w:rPr>
                         <w:rFonts w:ascii="Cambria Math" w:hAnsi="Cambria Math"/>
                       </w:rPr>
-                      <m:t>-</m:t>
-                    </m:r>
-                    <m:r>
-                      <w:rPr>
-                        <w:rFonts w:ascii="Cambria Math" w:hAnsi="Cambria Math"/>
-                      </w:rPr>
-                      <m:t>i</m:t>
+                      <m:t>-i</m:t>
                     </m:r>
                     <m:func>
                       <m:funcPr>
@@ -4609,16 +4589,8 @@
                       <w:rPr>
                         <w:rFonts w:ascii="Cambria Math" w:hAnsi="Cambria Math"/>
                       </w:rPr>
-                      <m:t>+</m:t>
-                    </m:r>
-                    <m:r>
-                      <w:rPr>
-                        <w:rFonts w:ascii="Cambria Math" w:hAnsi="Cambria Math"/>
-                      </w:rPr>
-                      <m:t>i</m:t>
-                    </m:r>
-                    <w:bookmarkStart w:id="10" w:name="_GoBack"/>
-                    <w:bookmarkEnd w:id="10"/>
+                      <m:t>+i</m:t>
+                    </m:r>
                     <m:func>
                       <m:funcPr>
                         <m:ctrlPr>
@@ -4740,50 +4712,47 @@
     </w:tbl>
     <w:p>
       <w:pPr>
-        <w:pStyle w:val="afe"/>
+        <w:pStyle w:val="Caption"/>
       </w:pPr>
-      <w:bookmarkStart w:id="11" w:name="_Toc408767169"/>
+      <w:bookmarkStart w:id="10" w:name="_Toc408767169"/>
+      <w:proofErr w:type="gramStart"/>
       <w:r>
         <w:t xml:space="preserve">Table </w:t>
       </w:r>
-      <w:r>
-        <w:fldChar w:fldCharType="begin"/>
-      </w:r>
-      <w:r>
-        <w:instrText xml:space="preserve"> SEQ Table \* ARABIC </w:instrText>
-      </w:r>
-      <w:r>
-        <w:fldChar w:fldCharType="separate"/>
-      </w:r>
-      <w:r>
-        <w:rPr>
-          <w:noProof/>
-        </w:rPr>
-        <w:t>2</w:t>
-      </w:r>
-      <w:r>
-        <w:rPr>
-          <w:noProof/>
-        </w:rPr>
-        <w:fldChar w:fldCharType="end"/>
-      </w:r>
-      <w:r>
-        <w:t>. One dimensional new scheme</w:t>
+      <w:fldSimple w:instr=" SEQ Table \* ARABIC ">
+        <w:r>
+          <w:rPr>
+            <w:noProof/>
+          </w:rPr>
+          <w:t>2</w:t>
+        </w:r>
+      </w:fldSimple>
+      <w:r>
+        <w:t>.</w:t>
+      </w:r>
+      <w:proofErr w:type="gramEnd"/>
+      <w:r>
+        <w:t xml:space="preserve"> One dimensional new </w:t>
+      </w:r>
+      <w:proofErr w:type="gramStart"/>
+      <w:r>
+        <w:t>scheme</w:t>
       </w:r>
       <w:r>
         <w:t>s</w:t>
       </w:r>
-      <w:bookmarkEnd w:id="11"/>
+      <w:bookmarkEnd w:id="10"/>
+      <w:proofErr w:type="gramEnd"/>
     </w:p>
     <w:p>
       <w:pPr>
-        <w:pStyle w:val="2"/>
+        <w:pStyle w:val="Heading2"/>
       </w:pPr>
-      <w:bookmarkStart w:id="12" w:name="_Toc408767157"/>
+      <w:bookmarkStart w:id="11" w:name="_Toc408767157"/>
       <w:r>
         <w:t>The two dimensional problem</w:t>
       </w:r>
-      <w:bookmarkEnd w:id="12"/>
+      <w:bookmarkEnd w:id="11"/>
     </w:p>
     <w:p>
       <w:pPr>
@@ -4795,7 +4764,7 @@
     </w:p>
     <w:tbl>
       <w:tblPr>
-        <w:tblStyle w:val="a5"/>
+        <w:tblStyle w:val="TableGrid"/>
         <w:tblW w:w="9360" w:type="dxa"/>
         <w:tblBorders>
           <w:top w:val="none" w:sz="0" w:space="0" w:color="auto"/>
@@ -5049,7 +5018,7 @@
                 <w:szCs w:val="20"/>
               </w:rPr>
             </w:pPr>
-            <w:bookmarkStart w:id="13" w:name="_Ref408765114"/>
+            <w:bookmarkStart w:id="12" w:name="_Ref408765114"/>
             <w:r>
               <w:rPr>
                 <w:rFonts w:ascii="Verdana" w:hAnsi="Verdana"/>
@@ -5107,7 +5076,7 @@
               </w:rPr>
               <w:t>)</w:t>
             </w:r>
-            <w:bookmarkEnd w:id="13"/>
+            <w:bookmarkEnd w:id="12"/>
           </w:p>
         </w:tc>
       </w:tr>
@@ -5142,8 +5111,13 @@
       <w:r>
         <w:fldChar w:fldCharType="separate"/>
       </w:r>
-      <w:r>
-        <w:t>Two dimensional problem</w:t>
+      <w:proofErr w:type="gramStart"/>
+      <w:r>
+        <w:t>Two</w:t>
+      </w:r>
+      <w:proofErr w:type="gramEnd"/>
+      <w:r>
+        <w:t xml:space="preserve"> dimensional problem</w:t>
       </w:r>
       <w:r>
         <w:fldChar w:fldCharType="end"/>
@@ -5172,16 +5146,16 @@
     </w:p>
     <w:p>
       <w:pPr>
-        <w:pStyle w:val="3"/>
+        <w:pStyle w:val="Heading3"/>
       </w:pPr>
-      <w:bookmarkStart w:id="14" w:name="_Toc408767158"/>
+      <w:bookmarkStart w:id="13" w:name="_Toc408767158"/>
       <w:r>
         <w:t>Standard</w:t>
       </w:r>
       <w:r>
         <w:t xml:space="preserve"> scheme</w:t>
       </w:r>
-      <w:bookmarkEnd w:id="14"/>
+      <w:bookmarkEnd w:id="13"/>
     </w:p>
     <w:p>
       <w:pPr>
@@ -7398,7 +7372,19 @@
                       <w:rPr>
                         <w:rFonts w:ascii="Cambria Math" w:hAnsi="Cambria Math"/>
                       </w:rPr>
-                      <m:t>i-1,j</m:t>
+                      <m:t>i</m:t>
+                    </m:r>
+                    <m:r>
+                      <w:rPr>
+                        <w:rFonts w:ascii="Cambria Math" w:hAnsi="Cambria Math"/>
+                      </w:rPr>
+                      <m:t>+</m:t>
+                    </m:r>
+                    <m:r>
+                      <w:rPr>
+                        <w:rFonts w:ascii="Cambria Math" w:hAnsi="Cambria Math"/>
+                      </w:rPr>
+                      <m:t>1,j</m:t>
                     </m:r>
                   </m:sub>
                 </m:sSub>
@@ -7449,52 +7435,44 @@
     </w:tbl>
     <w:p>
       <w:pPr>
-        <w:pStyle w:val="afe"/>
+        <w:pStyle w:val="Caption"/>
       </w:pPr>
-      <w:bookmarkStart w:id="15" w:name="_Ref408765507"/>
-      <w:bookmarkStart w:id="16" w:name="_Toc408767170"/>
+      <w:bookmarkStart w:id="14" w:name="_Ref408765507"/>
+      <w:bookmarkStart w:id="15" w:name="_Toc408767170"/>
+      <w:proofErr w:type="gramStart"/>
       <w:r>
         <w:t xml:space="preserve">Table </w:t>
       </w:r>
-      <w:r>
-        <w:fldChar w:fldCharType="begin"/>
-      </w:r>
-      <w:r>
-        <w:instrText xml:space="preserve"> SEQ Table \* ARABIC </w:instrText>
-      </w:r>
-      <w:r>
-        <w:fldChar w:fldCharType="separate"/>
-      </w:r>
-      <w:r>
-        <w:rPr>
-          <w:noProof/>
-        </w:rPr>
-        <w:t>3</w:t>
-      </w:r>
-      <w:r>
-        <w:rPr>
-          <w:noProof/>
-        </w:rPr>
-        <w:fldChar w:fldCharType="end"/>
+      <w:fldSimple w:instr=" SEQ Table \* ARABIC ">
+        <w:r>
+          <w:rPr>
+            <w:noProof/>
+          </w:rPr>
+          <w:t>3</w:t>
+        </w:r>
+      </w:fldSimple>
+      <w:bookmarkEnd w:id="14"/>
+      <w:r>
+        <w:t>.</w:t>
+      </w:r>
+      <w:proofErr w:type="gramEnd"/>
+      <w:r>
+        <w:t xml:space="preserve"> Two dimensional standard </w:t>
+      </w:r>
+      <w:r>
+        <w:t>schemes</w:t>
       </w:r>
       <w:bookmarkEnd w:id="15"/>
-      <w:r>
-        <w:t xml:space="preserve">. Two dimensional standard </w:t>
-      </w:r>
-      <w:r>
-        <w:t>schemes</w:t>
-      </w:r>
-      <w:bookmarkEnd w:id="16"/>
     </w:p>
     <w:p>
       <w:pPr>
-        <w:pStyle w:val="3"/>
+        <w:pStyle w:val="Heading3"/>
       </w:pPr>
-      <w:bookmarkStart w:id="17" w:name="_Toc408767159"/>
+      <w:bookmarkStart w:id="16" w:name="_Toc408767159"/>
       <w:r>
         <w:t>New scheme</w:t>
       </w:r>
-      <w:bookmarkEnd w:id="17"/>
+      <w:bookmarkEnd w:id="16"/>
     </w:p>
     <w:p>
       <w:pPr>
@@ -7506,7 +7484,7 @@
     </w:p>
     <w:tbl>
       <w:tblPr>
-        <w:tblStyle w:val="a5"/>
+        <w:tblStyle w:val="TableGrid"/>
         <w:tblW w:w="9360" w:type="dxa"/>
         <w:tblBorders>
           <w:top w:val="none" w:sz="0" w:space="0" w:color="auto"/>
@@ -7599,7 +7577,7 @@
                           <w:rPr>
                             <w:rFonts w:ascii="Cambria Math" w:hAnsi="Cambria Math"/>
                           </w:rPr>
-                          <m:t>u(x)+</m:t>
+                          <m:t>u+</m:t>
                         </m:r>
                         <m:sSup>
                           <m:sSupPr>
@@ -7631,7 +7609,7 @@
                           <w:rPr>
                             <w:rFonts w:ascii="Cambria Math" w:hAnsi="Cambria Math"/>
                           </w:rPr>
-                          <m:t>u(x)=0, xϵ[a,b]</m:t>
+                          <m:t>u=0</m:t>
                         </m:r>
                       </m:e>
                       <m:e>
@@ -7651,24 +7629,6 @@
                               </w:rPr>
                               <m:t>∂u</m:t>
                             </m:r>
-                            <m:d>
-                              <m:dPr>
-                                <m:ctrlPr>
-                                  <w:rPr>
-                                    <w:rFonts w:ascii="Cambria Math" w:hAnsi="Cambria Math"/>
-                                    <w:i/>
-                                  </w:rPr>
-                                </m:ctrlPr>
-                              </m:dPr>
-                              <m:e>
-                                <m:r>
-                                  <w:rPr>
-                                    <w:rFonts w:ascii="Cambria Math" w:hAnsi="Cambria Math"/>
-                                  </w:rPr>
-                                  <m:t>x</m:t>
-                                </m:r>
-                              </m:e>
-                            </m:d>
                           </m:num>
                           <m:den>
                             <m:r>
@@ -7715,31 +7675,7 @@
                           <w:rPr>
                             <w:rFonts w:ascii="Cambria Math" w:hAnsi="Cambria Math"/>
                           </w:rPr>
-                          <m:t>u</m:t>
-                        </m:r>
-                        <m:d>
-                          <m:dPr>
-                            <m:ctrlPr>
-                              <w:rPr>
-                                <w:rFonts w:ascii="Cambria Math" w:hAnsi="Cambria Math"/>
-                                <w:i/>
-                              </w:rPr>
-                            </m:ctrlPr>
-                          </m:dPr>
-                          <m:e>
-                            <m:r>
-                              <w:rPr>
-                                <w:rFonts w:ascii="Cambria Math" w:hAnsi="Cambria Math"/>
-                              </w:rPr>
-                              <m:t>x</m:t>
-                            </m:r>
-                          </m:e>
-                        </m:d>
-                        <m:r>
-                          <w:rPr>
-                            <w:rFonts w:ascii="Cambria Math" w:hAnsi="Cambria Math"/>
-                          </w:rPr>
-                          <m:t xml:space="preserve"> </m:t>
+                          <m:t xml:space="preserve">u </m:t>
                         </m:r>
                         <m:d>
                           <m:dPr>
@@ -7777,24 +7713,6 @@
                               </w:rPr>
                               <m:t>∂u</m:t>
                             </m:r>
-                            <m:d>
-                              <m:dPr>
-                                <m:ctrlPr>
-                                  <w:rPr>
-                                    <w:rFonts w:ascii="Cambria Math" w:hAnsi="Cambria Math"/>
-                                    <w:i/>
-                                  </w:rPr>
-                                </m:ctrlPr>
-                              </m:dPr>
-                              <m:e>
-                                <m:r>
-                                  <w:rPr>
-                                    <w:rFonts w:ascii="Cambria Math" w:hAnsi="Cambria Math"/>
-                                  </w:rPr>
-                                  <m:t>x</m:t>
-                                </m:r>
-                              </m:e>
-                            </m:d>
                           </m:num>
                           <m:den>
                             <m:r>
@@ -7843,24 +7761,8 @@
                           </w:rPr>
                           <m:t>u</m:t>
                         </m:r>
-                        <m:d>
-                          <m:dPr>
-                            <m:ctrlPr>
-                              <w:rPr>
-                                <w:rFonts w:ascii="Cambria Math" w:hAnsi="Cambria Math"/>
-                                <w:i/>
-                              </w:rPr>
-                            </m:ctrlPr>
-                          </m:dPr>
-                          <m:e>
-                            <m:r>
-                              <w:rPr>
-                                <w:rFonts w:ascii="Cambria Math" w:hAnsi="Cambria Math"/>
-                              </w:rPr>
-                              <m:t>x</m:t>
-                            </m:r>
-                          </m:e>
-                        </m:d>
+                        <w:bookmarkStart w:id="17" w:name="_GoBack"/>
+                        <w:bookmarkEnd w:id="17"/>
                         <m:r>
                           <w:rPr>
                             <w:rFonts w:ascii="Cambria Math" w:hAnsi="Cambria Math"/>
@@ -8031,7 +7933,7 @@
       <w:hyperlink w:anchor="YAU01" w:history="1">
         <w:r>
           <w:rPr>
-            <w:rStyle w:val="a4"/>
+            <w:rStyle w:val="QuoteChar"/>
             <w:noProof/>
           </w:rPr>
           <w:t>1</w:t>
@@ -8052,7 +7954,7 @@
     </w:p>
     <w:tbl>
       <w:tblPr>
-        <w:tblStyle w:val="a5"/>
+        <w:tblStyle w:val="TableGrid"/>
         <w:tblW w:w="9360" w:type="dxa"/>
         <w:tblBorders>
           <w:top w:val="none" w:sz="0" w:space="0" w:color="auto"/>
@@ -11986,35 +11888,27 @@
     </w:tbl>
     <w:p>
       <w:pPr>
-        <w:pStyle w:val="afe"/>
+        <w:pStyle w:val="Caption"/>
       </w:pPr>
       <w:bookmarkStart w:id="19" w:name="_Toc408767171"/>
+      <w:proofErr w:type="gramStart"/>
       <w:r>
         <w:t xml:space="preserve">Table </w:t>
       </w:r>
-      <w:r>
-        <w:fldChar w:fldCharType="begin"/>
-      </w:r>
-      <w:r>
-        <w:instrText xml:space="preserve"> SEQ Table \* ARABIC </w:instrText>
-      </w:r>
-      <w:r>
-        <w:fldChar w:fldCharType="separate"/>
-      </w:r>
-      <w:r>
-        <w:rPr>
-          <w:noProof/>
-        </w:rPr>
-        <w:t>4</w:t>
-      </w:r>
-      <w:r>
-        <w:rPr>
-          <w:noProof/>
-        </w:rPr>
-        <w:fldChar w:fldCharType="end"/>
-      </w:r>
-      <w:r>
-        <w:t xml:space="preserve">. Two dimensional new </w:t>
+      <w:fldSimple w:instr=" SEQ Table \* ARABIC ">
+        <w:r>
+          <w:rPr>
+            <w:noProof/>
+          </w:rPr>
+          <w:t>4</w:t>
+        </w:r>
+      </w:fldSimple>
+      <w:r>
+        <w:t>.</w:t>
+      </w:r>
+      <w:proofErr w:type="gramEnd"/>
+      <w:r>
+        <w:t xml:space="preserve"> Two dimensional new </w:t>
       </w:r>
       <w:r>
         <w:t>schemes</w:t>
@@ -12023,7 +11917,7 @@
     </w:p>
     <w:p>
       <w:pPr>
-        <w:pStyle w:val="1"/>
+        <w:pStyle w:val="Heading1"/>
       </w:pPr>
       <w:bookmarkStart w:id="20" w:name="_Toc408767160"/>
       <w:r>
@@ -12033,7 +11927,7 @@
     </w:p>
     <w:p>
       <w:pPr>
-        <w:pStyle w:val="1"/>
+        <w:pStyle w:val="Heading1"/>
       </w:pPr>
       <w:bookmarkStart w:id="21" w:name="_Toc408767161"/>
       <w:bookmarkStart w:id="22" w:name="_Ref408767246"/>
@@ -12049,7 +11943,7 @@
     </w:p>
     <w:p>
       <w:pPr>
-        <w:pStyle w:val="2"/>
+        <w:pStyle w:val="Heading2"/>
       </w:pPr>
       <w:bookmarkStart w:id="25" w:name="_Toc408767162"/>
       <w:r>
@@ -12064,7 +11958,7 @@
     </w:p>
     <w:tbl>
       <w:tblPr>
-        <w:tblStyle w:val="a5"/>
+        <w:tblStyle w:val="TableGrid"/>
         <w:tblW w:w="9360" w:type="dxa"/>
         <w:tblBorders>
           <w:top w:val="none" w:sz="0" w:space="0" w:color="auto"/>
@@ -12127,7 +12021,7 @@
                         <m:sty m:val="p"/>
                       </m:rPr>
                       <w:rPr>
-                        <w:rStyle w:val="a4"/>
+                        <w:rStyle w:val="QuoteChar"/>
                         <w:rFonts w:ascii="Cambria Math" w:hAnsi="Cambria Math"/>
                         <w:sz w:val="20"/>
                         <w:szCs w:val="20"/>
@@ -12639,7 +12533,7 @@
     <w:p/>
     <w:tbl>
       <w:tblPr>
-        <w:tblStyle w:val="a5"/>
+        <w:tblStyle w:val="TableGrid"/>
         <w:tblW w:w="9360" w:type="dxa"/>
         <w:tblBorders>
           <w:top w:val="none" w:sz="0" w:space="0" w:color="auto"/>
@@ -12702,7 +12596,7 @@
                         <m:sty m:val="p"/>
                       </m:rPr>
                       <w:rPr>
-                        <w:rStyle w:val="a4"/>
+                        <w:rStyle w:val="QuoteChar"/>
                         <w:rFonts w:ascii="Cambria Math" w:hAnsi="Cambria Math"/>
                         <w:sz w:val="20"/>
                         <w:szCs w:val="20"/>
@@ -13213,7 +13107,7 @@
     </w:tbl>
     <w:p>
       <w:pPr>
-        <w:pStyle w:val="2"/>
+        <w:pStyle w:val="Heading2"/>
       </w:pPr>
       <w:bookmarkStart w:id="28" w:name="_Toc408767163"/>
       <w:bookmarkStart w:id="29" w:name="_Ref408767358"/>
@@ -13225,7 +13119,7 @@
     </w:p>
     <w:p>
       <w:pPr>
-        <w:pStyle w:val="3"/>
+        <w:pStyle w:val="Heading3"/>
       </w:pPr>
       <w:bookmarkStart w:id="30" w:name="_Toc408767164"/>
       <w:r>
@@ -13238,7 +13132,7 @@
     </w:p>
     <w:p>
       <w:pPr>
-        <w:pStyle w:val="4"/>
+        <w:pStyle w:val="Heading4"/>
       </w:pPr>
       <w:r>
         <w:t>Interior point</w:t>
@@ -13405,7 +13299,7 @@
                   <m:sty m:val="p"/>
                 </m:rPr>
                 <w:rPr>
-                  <w:rStyle w:val="a4"/>
+                  <w:rStyle w:val="QuoteChar"/>
                   <w:rFonts w:ascii="Cambria Math" w:hAnsi="Cambria Math"/>
                 </w:rPr>
                 <m:t>x-h</m:t>
@@ -13457,7 +13351,7 @@
                   <m:sty m:val="p"/>
                 </m:rPr>
                 <w:rPr>
-                  <w:rStyle w:val="a4"/>
+                  <w:rStyle w:val="QuoteChar"/>
                   <w:rFonts w:ascii="Cambria Math" w:hAnsi="Cambria Math"/>
                 </w:rPr>
                 <m:t>x+h</m:t>
@@ -13853,7 +13747,7 @@
     </w:p>
     <w:tbl>
       <w:tblPr>
-        <w:tblStyle w:val="a5"/>
+        <w:tblStyle w:val="TableGrid"/>
         <w:tblW w:w="9360" w:type="dxa"/>
         <w:tblBorders>
           <w:top w:val="none" w:sz="0" w:space="0" w:color="auto"/>
@@ -14079,7 +13973,7 @@
     </w:tbl>
     <w:p>
       <w:pPr>
-        <w:pStyle w:val="4"/>
+        <w:pStyle w:val="Heading4"/>
       </w:pPr>
       <w:r>
         <w:t xml:space="preserve">Sommerfeld </w:t>
@@ -14190,7 +14084,7 @@
     </w:p>
     <w:tbl>
       <w:tblPr>
-        <w:tblStyle w:val="a5"/>
+        <w:tblStyle w:val="TableGrid"/>
         <w:tblW w:w="9360" w:type="dxa"/>
         <w:tblBorders>
           <w:top w:val="none" w:sz="0" w:space="0" w:color="auto"/>
@@ -14240,7 +14134,7 @@
                         <m:sty m:val="p"/>
                       </m:rPr>
                       <w:rPr>
-                        <w:rStyle w:val="a4"/>
+                        <w:rStyle w:val="QuoteChar"/>
                         <w:rFonts w:ascii="Cambria Math" w:hAnsi="Cambria Math"/>
                       </w:rPr>
                       <m:t>x+h</m:t>
@@ -14268,7 +14162,7 @@
                         <m:sty m:val="p"/>
                       </m:rPr>
                       <w:rPr>
-                        <w:rStyle w:val="a4"/>
+                        <w:rStyle w:val="QuoteChar"/>
                         <w:rFonts w:ascii="Cambria Math" w:hAnsi="Cambria Math"/>
                       </w:rPr>
                       <m:t>x-h</m:t>
@@ -14697,7 +14591,7 @@
     </w:p>
     <w:tbl>
       <w:tblPr>
-        <w:tblStyle w:val="a5"/>
+        <w:tblStyle w:val="TableGrid"/>
         <w:tblW w:w="9360" w:type="dxa"/>
         <w:tblBorders>
           <w:top w:val="none" w:sz="0" w:space="0" w:color="auto"/>
@@ -15463,13 +15357,7 @@
             <w:rPr>
               <w:rFonts w:ascii="Cambria Math" w:hAnsi="Cambria Math"/>
             </w:rPr>
-            <m:t>+</m:t>
-          </m:r>
-          <m:r>
-            <w:rPr>
-              <w:rFonts w:ascii="Cambria Math" w:hAnsi="Cambria Math"/>
-            </w:rPr>
-            <m:t>i2kh</m:t>
+            <m:t>+i2kh</m:t>
           </m:r>
           <m:sSub>
             <m:sSubPr>
@@ -15549,13 +15437,7 @@
                 <w:rPr>
                   <w:rFonts w:ascii="Cambria Math" w:hAnsi="Cambria Math"/>
                 </w:rPr>
-                <m:t>2</m:t>
-              </m:r>
-              <m:r>
-                <w:rPr>
-                  <w:rFonts w:ascii="Cambria Math" w:hAnsi="Cambria Math"/>
-                </w:rPr>
-                <m:t>u</m:t>
+                <m:t>2u</m:t>
               </m:r>
             </m:e>
             <m:sub>
@@ -15578,7 +15460,7 @@
     </w:p>
     <w:p>
       <w:pPr>
-        <w:pStyle w:val="2"/>
+        <w:pStyle w:val="Heading2"/>
       </w:pPr>
       <w:bookmarkStart w:id="34" w:name="_Toc408767165"/>
       <w:bookmarkStart w:id="35" w:name="_Ref408767281"/>
@@ -15593,7 +15475,7 @@
     </w:p>
     <w:p>
       <w:pPr>
-        <w:pStyle w:val="3"/>
+        <w:pStyle w:val="Heading3"/>
       </w:pPr>
       <w:bookmarkStart w:id="36" w:name="_Toc408767166"/>
       <w:r>
@@ -15606,7 +15488,7 @@
     </w:p>
     <w:p>
       <w:pPr>
-        <w:pStyle w:val="4"/>
+        <w:pStyle w:val="Heading4"/>
       </w:pPr>
       <w:r>
         <w:t>Interior point</w:t>
@@ -15773,7 +15655,7 @@
                   <m:sty m:val="p"/>
                 </m:rPr>
                 <w:rPr>
-                  <w:rStyle w:val="a4"/>
+                  <w:rStyle w:val="QuoteChar"/>
                   <w:rFonts w:ascii="Cambria Math" w:hAnsi="Cambria Math"/>
                 </w:rPr>
                 <m:t>x-h,y</m:t>
@@ -15825,7 +15707,7 @@
                   <m:sty m:val="p"/>
                 </m:rPr>
                 <w:rPr>
-                  <w:rStyle w:val="a4"/>
+                  <w:rStyle w:val="QuoteChar"/>
                   <w:rFonts w:ascii="Cambria Math" w:hAnsi="Cambria Math"/>
                 </w:rPr>
                 <m:t>x+h,y</m:t>
@@ -15853,7 +15735,7 @@
                   <m:sty m:val="p"/>
                 </m:rPr>
                 <w:rPr>
-                  <w:rStyle w:val="a4"/>
+                  <w:rStyle w:val="QuoteChar"/>
                   <w:rFonts w:ascii="Cambria Math" w:hAnsi="Cambria Math"/>
                 </w:rPr>
                 <m:t>x,y-h</m:t>
@@ -15905,7 +15787,7 @@
                   <m:sty m:val="p"/>
                 </m:rPr>
                 <w:rPr>
-                  <w:rStyle w:val="a4"/>
+                  <w:rStyle w:val="QuoteChar"/>
                   <w:rFonts w:ascii="Cambria Math" w:hAnsi="Cambria Math"/>
                 </w:rPr>
                 <m:t>x,y+h</m:t>
@@ -16426,7 +16308,7 @@
     </w:p>
     <w:tbl>
       <w:tblPr>
-        <w:tblStyle w:val="a5"/>
+        <w:tblStyle w:val="TableGrid"/>
         <w:tblW w:w="9360" w:type="dxa"/>
         <w:tblBorders>
           <w:top w:val="none" w:sz="0" w:space="0" w:color="auto"/>
@@ -16735,7 +16617,7 @@
     </w:tbl>
     <w:p>
       <w:pPr>
-        <w:pStyle w:val="4"/>
+        <w:pStyle w:val="Heading4"/>
       </w:pPr>
       <w:r>
         <w:t>Sommerfeld point</w:t>
@@ -16854,7 +16736,7 @@
     </w:p>
     <w:p>
       <w:pPr>
-        <w:pStyle w:val="5"/>
+        <w:pStyle w:val="Heading5"/>
       </w:pPr>
       <w:r>
         <w:t>Side points</w:t>
@@ -17085,7 +16967,7 @@
     </w:p>
     <w:tbl>
       <w:tblPr>
-        <w:tblStyle w:val="a5"/>
+        <w:tblStyle w:val="TableGrid"/>
         <w:tblW w:w="9360" w:type="dxa"/>
         <w:tblBorders>
           <w:top w:val="none" w:sz="0" w:space="0" w:color="auto"/>
@@ -17480,7 +17362,7 @@
     </w:p>
     <w:p>
       <w:pPr>
-        <w:pStyle w:val="5"/>
+        <w:pStyle w:val="Heading5"/>
       </w:pPr>
       <w:r>
         <w:t>Corner points</w:t>
@@ -17502,8 +17384,13 @@
         <w:pStyle w:val="Beforeequation"/>
       </w:pPr>
       <w:r>
-        <w:t xml:space="preserve">Our diagonal unit vector may be written: </w:t>
-      </w:r>
+        <w:t>Our diagonal unit vector may be written</w:t>
+      </w:r>
+      <w:proofErr w:type="gramStart"/>
+      <w:r>
+        <w:t xml:space="preserve">: </w:t>
+      </w:r>
+      <w:proofErr w:type="gramEnd"/>
       <m:oMath>
         <m:r>
           <w:rPr>
@@ -19715,7 +19602,7 @@
     </w:p>
     <w:p>
       <w:pPr>
-        <w:pStyle w:val="1"/>
+        <w:pStyle w:val="Heading1"/>
       </w:pPr>
       <w:r>
         <w:t>Bibliography</w:t>
@@ -19724,7 +19611,7 @@
     </w:p>
     <w:p>
       <w:pPr>
-        <w:pStyle w:val="af9"/>
+        <w:pStyle w:val="Bibliography"/>
         <w:rPr>
           <w:noProof/>
           <w:vanish/>
@@ -19774,7 +19661,7 @@
           </w:tcPr>
           <w:p>
             <w:pPr>
-              <w:pStyle w:val="af9"/>
+              <w:pStyle w:val="Bibliography"/>
               <w:jc w:val="right"/>
               <w:rPr>
                 <w:noProof/>
@@ -19797,7 +19684,7 @@
           </w:tcPr>
           <w:p>
             <w:pPr>
-              <w:pStyle w:val="af9"/>
+              <w:pStyle w:val="Bibliography"/>
               <w:rPr>
                 <w:noProof/>
               </w:rPr>
@@ -19836,7 +19723,7 @@
           </w:tcPr>
           <w:p>
             <w:pPr>
-              <w:pStyle w:val="af9"/>
+              <w:pStyle w:val="Bibliography"/>
               <w:jc w:val="right"/>
               <w:rPr>
                 <w:noProof/>
@@ -19857,7 +19744,7 @@
           </w:tcPr>
           <w:p>
             <w:pPr>
-              <w:pStyle w:val="af9"/>
+              <w:pStyle w:val="Bibliography"/>
               <w:rPr>
                 <w:noProof/>
               </w:rPr>
@@ -19896,7 +19783,7 @@
           </w:tcPr>
           <w:p>
             <w:pPr>
-              <w:pStyle w:val="af9"/>
+              <w:pStyle w:val="Bibliography"/>
               <w:jc w:val="right"/>
               <w:rPr>
                 <w:noProof/>
@@ -19917,7 +19804,7 @@
           </w:tcPr>
           <w:p>
             <w:pPr>
-              <w:pStyle w:val="af9"/>
+              <w:pStyle w:val="Bibliography"/>
               <w:rPr>
                 <w:noProof/>
               </w:rPr>
@@ -19956,7 +19843,7 @@
           </w:tcPr>
           <w:p>
             <w:pPr>
-              <w:pStyle w:val="af9"/>
+              <w:pStyle w:val="Bibliography"/>
               <w:jc w:val="right"/>
               <w:rPr>
                 <w:noProof/>
@@ -19977,7 +19864,7 @@
           </w:tcPr>
           <w:p>
             <w:pPr>
-              <w:pStyle w:val="af9"/>
+              <w:pStyle w:val="Bibliography"/>
               <w:rPr>
                 <w:noProof/>
               </w:rPr>
@@ -20008,7 +19895,7 @@
     </w:tbl>
     <w:p>
       <w:pPr>
-        <w:pStyle w:val="af9"/>
+        <w:pStyle w:val="Bibliography"/>
         <w:rPr>
           <w:noProof/>
           <w:vanish/>
@@ -20078,11 +19965,11 @@
   <w:footnote w:id="1">
     <w:p>
       <w:pPr>
-        <w:pStyle w:val="afb"/>
+        <w:pStyle w:val="FootnoteText"/>
       </w:pPr>
       <w:r>
         <w:rPr>
-          <w:rStyle w:val="afd"/>
+          <w:rStyle w:val="FootnoteReference"/>
           <w:b/>
           <w:bCs/>
         </w:rPr>
@@ -20217,7 +20104,21 @@
         <w:rPr>
           <w:lang w:val="en-US"/>
         </w:rPr>
-        <w:t xml:space="preserve"> that gives the coefficient of the matrix and </w:t>
+        <w:t xml:space="preserve"> that gives the coefficie</w:t>
+      </w:r>
+      <w:proofErr w:type="spellStart"/>
+      <w:r>
+        <w:rPr>
+          <w:lang w:val="en-US"/>
+        </w:rPr>
+        <w:t>nt</w:t>
+      </w:r>
+      <w:proofErr w:type="spellEnd"/>
+      <w:r>
+        <w:rPr>
+          <w:lang w:val="en-US"/>
+        </w:rPr>
+        <w:t xml:space="preserve"> of the matrix and </w:t>
       </w:r>
       <m:oMath>
         <m:sSub>
@@ -20333,7 +20234,7 @@
       <w:hyperlink w:anchor="Cha10" w:history="1">
         <w:r>
           <w:rPr>
-            <w:rStyle w:val="a4"/>
+            <w:rStyle w:val="QuoteChar"/>
             <w:noProof/>
           </w:rPr>
           <w:t>4</w:t>
@@ -20369,7 +20270,7 @@
       <w:hyperlink w:anchor="LeV07" w:history="1">
         <w:r>
           <w:rPr>
-            <w:rStyle w:val="a4"/>
+            <w:rStyle w:val="QuoteChar"/>
             <w:noProof/>
           </w:rPr>
           <w:t>3</w:t>
@@ -20757,7 +20658,7 @@
     <w:lsdException w:name="Bibliography" w:uiPriority="37"/>
     <w:lsdException w:name="TOC Heading" w:uiPriority="39" w:qFormat="1"/>
   </w:latentStyles>
-  <w:style w:type="paragraph" w:default="1" w:styleId="a">
+  <w:style w:type="paragraph" w:default="1" w:styleId="Normal">
     <w:name w:val="Normal"/>
     <w:qFormat/>
     <w:rsid w:val="00DF1B15"/>
@@ -20770,11 +20671,11 @@
       <w:szCs w:val="24"/>
     </w:rPr>
   </w:style>
-  <w:style w:type="paragraph" w:styleId="1">
+  <w:style w:type="paragraph" w:styleId="Heading1">
     <w:name w:val="heading 1"/>
-    <w:basedOn w:val="a"/>
-    <w:next w:val="a"/>
-    <w:link w:val="10"/>
+    <w:basedOn w:val="Normal"/>
+    <w:next w:val="Normal"/>
+    <w:link w:val="Heading1Char"/>
     <w:uiPriority w:val="9"/>
     <w:qFormat/>
     <w:rsid w:val="00E37845"/>
@@ -20792,11 +20693,11 @@
       <w:szCs w:val="32"/>
     </w:rPr>
   </w:style>
-  <w:style w:type="paragraph" w:styleId="2">
+  <w:style w:type="paragraph" w:styleId="Heading2">
     <w:name w:val="heading 2"/>
-    <w:basedOn w:val="a"/>
-    <w:next w:val="a"/>
-    <w:link w:val="20"/>
+    <w:basedOn w:val="Normal"/>
+    <w:next w:val="Normal"/>
+    <w:link w:val="Heading2Char"/>
     <w:uiPriority w:val="9"/>
     <w:unhideWhenUsed/>
     <w:qFormat/>
@@ -20816,11 +20717,11 @@
       <w:szCs w:val="28"/>
     </w:rPr>
   </w:style>
-  <w:style w:type="paragraph" w:styleId="3">
+  <w:style w:type="paragraph" w:styleId="Heading3">
     <w:name w:val="heading 3"/>
-    <w:basedOn w:val="a"/>
-    <w:next w:val="a"/>
-    <w:link w:val="30"/>
+    <w:basedOn w:val="Normal"/>
+    <w:next w:val="Normal"/>
+    <w:link w:val="Heading3Char"/>
     <w:uiPriority w:val="9"/>
     <w:unhideWhenUsed/>
     <w:qFormat/>
@@ -20838,11 +20739,11 @@
       <w:szCs w:val="26"/>
     </w:rPr>
   </w:style>
-  <w:style w:type="paragraph" w:styleId="4">
+  <w:style w:type="paragraph" w:styleId="Heading4">
     <w:name w:val="heading 4"/>
-    <w:basedOn w:val="a"/>
-    <w:next w:val="a"/>
-    <w:link w:val="40"/>
+    <w:basedOn w:val="Normal"/>
+    <w:next w:val="Normal"/>
+    <w:link w:val="Heading4Char"/>
     <w:uiPriority w:val="9"/>
     <w:unhideWhenUsed/>
     <w:qFormat/>
@@ -20859,11 +20760,11 @@
       <w:szCs w:val="28"/>
     </w:rPr>
   </w:style>
-  <w:style w:type="paragraph" w:styleId="5">
+  <w:style w:type="paragraph" w:styleId="Heading5">
     <w:name w:val="heading 5"/>
-    <w:basedOn w:val="a"/>
-    <w:next w:val="a"/>
-    <w:link w:val="50"/>
+    <w:basedOn w:val="Normal"/>
+    <w:next w:val="Normal"/>
+    <w:link w:val="Heading5Char"/>
     <w:uiPriority w:val="9"/>
     <w:unhideWhenUsed/>
     <w:qFormat/>
@@ -20881,11 +20782,11 @@
       <w:szCs w:val="26"/>
     </w:rPr>
   </w:style>
-  <w:style w:type="paragraph" w:styleId="6">
+  <w:style w:type="paragraph" w:styleId="Heading6">
     <w:name w:val="heading 6"/>
-    <w:basedOn w:val="a"/>
-    <w:next w:val="a"/>
-    <w:link w:val="60"/>
+    <w:basedOn w:val="Normal"/>
+    <w:next w:val="Normal"/>
+    <w:link w:val="Heading6Char"/>
     <w:uiPriority w:val="9"/>
     <w:semiHidden/>
     <w:unhideWhenUsed/>
@@ -20902,11 +20803,11 @@
       <w:szCs w:val="22"/>
     </w:rPr>
   </w:style>
-  <w:style w:type="paragraph" w:styleId="7">
+  <w:style w:type="paragraph" w:styleId="Heading7">
     <w:name w:val="heading 7"/>
-    <w:basedOn w:val="a"/>
-    <w:next w:val="a"/>
-    <w:link w:val="70"/>
+    <w:basedOn w:val="Normal"/>
+    <w:next w:val="Normal"/>
+    <w:link w:val="Heading7Char"/>
     <w:uiPriority w:val="9"/>
     <w:semiHidden/>
     <w:unhideWhenUsed/>
@@ -20917,11 +20818,11 @@
       <w:outlineLvl w:val="6"/>
     </w:pPr>
   </w:style>
-  <w:style w:type="paragraph" w:styleId="8">
+  <w:style w:type="paragraph" w:styleId="Heading8">
     <w:name w:val="heading 8"/>
-    <w:basedOn w:val="a"/>
-    <w:next w:val="a"/>
-    <w:link w:val="80"/>
+    <w:basedOn w:val="Normal"/>
+    <w:next w:val="Normal"/>
+    <w:link w:val="Heading8Char"/>
     <w:uiPriority w:val="9"/>
     <w:semiHidden/>
     <w:unhideWhenUsed/>
@@ -20936,11 +20837,11 @@
       <w:iCs/>
     </w:rPr>
   </w:style>
-  <w:style w:type="paragraph" w:styleId="9">
+  <w:style w:type="paragraph" w:styleId="Heading9">
     <w:name w:val="heading 9"/>
-    <w:basedOn w:val="a"/>
-    <w:next w:val="a"/>
-    <w:link w:val="90"/>
+    <w:basedOn w:val="Normal"/>
+    <w:next w:val="Normal"/>
+    <w:link w:val="Heading9Char"/>
     <w:uiPriority w:val="9"/>
     <w:semiHidden/>
     <w:unhideWhenUsed/>
@@ -20956,13 +20857,13 @@
       <w:szCs w:val="22"/>
     </w:rPr>
   </w:style>
-  <w:style w:type="character" w:default="1" w:styleId="a0">
+  <w:style w:type="character" w:default="1" w:styleId="DefaultParagraphFont">
     <w:name w:val="Default Paragraph Font"/>
     <w:uiPriority w:val="1"/>
     <w:semiHidden/>
     <w:unhideWhenUsed/>
   </w:style>
-  <w:style w:type="table" w:default="1" w:styleId="a1">
+  <w:style w:type="table" w:default="1" w:styleId="TableNormal">
     <w:name w:val="Normal Table"/>
     <w:uiPriority w:val="99"/>
     <w:semiHidden/>
@@ -20977,17 +20878,17 @@
       </w:tblCellMar>
     </w:tblPr>
   </w:style>
-  <w:style w:type="numbering" w:default="1" w:styleId="a2">
+  <w:style w:type="numbering" w:default="1" w:styleId="NoList">
     <w:name w:val="No List"/>
     <w:uiPriority w:val="99"/>
     <w:semiHidden/>
     <w:unhideWhenUsed/>
   </w:style>
-  <w:style w:type="paragraph" w:styleId="a3">
+  <w:style w:type="paragraph" w:styleId="Quote">
     <w:name w:val="Quote"/>
-    <w:basedOn w:val="a"/>
-    <w:next w:val="a"/>
-    <w:link w:val="a4"/>
+    <w:basedOn w:val="Normal"/>
+    <w:next w:val="Normal"/>
+    <w:link w:val="QuoteChar"/>
     <w:uiPriority w:val="29"/>
     <w:qFormat/>
     <w:rsid w:val="00E37845"/>
@@ -20995,10 +20896,10 @@
       <w:i/>
     </w:rPr>
   </w:style>
-  <w:style w:type="character" w:customStyle="1" w:styleId="a4">
-    <w:name w:val="ציטוט תו"/>
-    <w:basedOn w:val="a0"/>
-    <w:link w:val="a3"/>
+  <w:style w:type="character" w:customStyle="1" w:styleId="QuoteChar">
+    <w:name w:val="Quote Char"/>
+    <w:basedOn w:val="DefaultParagraphFont"/>
+    <w:link w:val="Quote"/>
     <w:uiPriority w:val="29"/>
     <w:rsid w:val="00E37845"/>
     <w:rPr>
@@ -21007,15 +20908,16 @@
       <w:szCs w:val="24"/>
     </w:rPr>
   </w:style>
-  <w:style w:type="table" w:styleId="a5">
+  <w:style w:type="table" w:styleId="TableGrid">
     <w:name w:val="Table Grid"/>
-    <w:basedOn w:val="a1"/>
+    <w:basedOn w:val="TableNormal"/>
     <w:uiPriority w:val="59"/>
     <w:rsid w:val="009A0060"/>
     <w:rPr>
       <w:lang w:val="en-US"/>
     </w:rPr>
     <w:tblPr>
+      <w:tblInd w:w="0" w:type="dxa"/>
       <w:tblBorders>
         <w:top w:val="single" w:sz="4" w:space="0" w:color="auto"/>
         <w:left w:val="single" w:sz="4" w:space="0" w:color="auto"/>
@@ -21024,12 +20926,18 @@
         <w:insideH w:val="single" w:sz="4" w:space="0" w:color="auto"/>
         <w:insideV w:val="single" w:sz="4" w:space="0" w:color="auto"/>
       </w:tblBorders>
+      <w:tblCellMar>
+        <w:top w:w="0" w:type="dxa"/>
+        <w:left w:w="108" w:type="dxa"/>
+        <w:bottom w:w="0" w:type="dxa"/>
+        <w:right w:w="108" w:type="dxa"/>
+      </w:tblCellMar>
     </w:tblPr>
   </w:style>
-  <w:style w:type="paragraph" w:styleId="a6">
+  <w:style w:type="paragraph" w:styleId="BalloonText">
     <w:name w:val="Balloon Text"/>
-    <w:basedOn w:val="a"/>
-    <w:link w:val="a7"/>
+    <w:basedOn w:val="Normal"/>
+    <w:link w:val="BalloonTextChar"/>
     <w:uiPriority w:val="99"/>
     <w:semiHidden/>
     <w:unhideWhenUsed/>
@@ -21040,10 +20948,10 @@
       <w:szCs w:val="16"/>
     </w:rPr>
   </w:style>
-  <w:style w:type="character" w:customStyle="1" w:styleId="a7">
-    <w:name w:val="טקסט בלונים תו"/>
-    <w:basedOn w:val="a0"/>
-    <w:link w:val="a6"/>
+  <w:style w:type="character" w:customStyle="1" w:styleId="BalloonTextChar">
+    <w:name w:val="Balloon Text Char"/>
+    <w:basedOn w:val="DefaultParagraphFont"/>
+    <w:link w:val="BalloonText"/>
     <w:uiPriority w:val="99"/>
     <w:semiHidden/>
     <w:rsid w:val="009A0060"/>
@@ -21054,10 +20962,10 @@
       <w:lang w:val="en-US" w:bidi="ar-SA"/>
     </w:rPr>
   </w:style>
-  <w:style w:type="character" w:customStyle="1" w:styleId="10">
-    <w:name w:val="כותרת 1 תו"/>
-    <w:basedOn w:val="a0"/>
-    <w:link w:val="1"/>
+  <w:style w:type="character" w:customStyle="1" w:styleId="Heading1Char">
+    <w:name w:val="Heading 1 Char"/>
+    <w:basedOn w:val="DefaultParagraphFont"/>
+    <w:link w:val="Heading1"/>
     <w:uiPriority w:val="9"/>
     <w:rsid w:val="00E37845"/>
     <w:rPr>
@@ -21069,10 +20977,10 @@
       <w:szCs w:val="32"/>
     </w:rPr>
   </w:style>
-  <w:style w:type="character" w:customStyle="1" w:styleId="20">
-    <w:name w:val="כותרת 2 תו"/>
-    <w:basedOn w:val="a0"/>
-    <w:link w:val="2"/>
+  <w:style w:type="character" w:customStyle="1" w:styleId="Heading2Char">
+    <w:name w:val="Heading 2 Char"/>
+    <w:basedOn w:val="DefaultParagraphFont"/>
+    <w:link w:val="Heading2"/>
     <w:uiPriority w:val="9"/>
     <w:rsid w:val="00E37845"/>
     <w:rPr>
@@ -21085,10 +20993,10 @@
       <w:szCs w:val="28"/>
     </w:rPr>
   </w:style>
-  <w:style w:type="character" w:customStyle="1" w:styleId="30">
-    <w:name w:val="כותרת 3 תו"/>
-    <w:basedOn w:val="a0"/>
-    <w:link w:val="3"/>
+  <w:style w:type="character" w:customStyle="1" w:styleId="Heading3Char">
+    <w:name w:val="Heading 3 Char"/>
+    <w:basedOn w:val="DefaultParagraphFont"/>
+    <w:link w:val="Heading3"/>
     <w:uiPriority w:val="9"/>
     <w:rsid w:val="00E37845"/>
     <w:rPr>
@@ -21099,10 +21007,10 @@
       <w:szCs w:val="26"/>
     </w:rPr>
   </w:style>
-  <w:style w:type="character" w:customStyle="1" w:styleId="40">
-    <w:name w:val="כותרת 4 תו"/>
-    <w:basedOn w:val="a0"/>
-    <w:link w:val="4"/>
+  <w:style w:type="character" w:customStyle="1" w:styleId="Heading4Char">
+    <w:name w:val="Heading 4 Char"/>
+    <w:basedOn w:val="DefaultParagraphFont"/>
+    <w:link w:val="Heading4"/>
     <w:uiPriority w:val="9"/>
     <w:rsid w:val="00E37845"/>
     <w:rPr>
@@ -21112,10 +21020,10 @@
       <w:szCs w:val="28"/>
     </w:rPr>
   </w:style>
-  <w:style w:type="character" w:customStyle="1" w:styleId="50">
-    <w:name w:val="כותרת 5 תו"/>
-    <w:basedOn w:val="a0"/>
-    <w:link w:val="5"/>
+  <w:style w:type="character" w:customStyle="1" w:styleId="Heading5Char">
+    <w:name w:val="Heading 5 Char"/>
+    <w:basedOn w:val="DefaultParagraphFont"/>
+    <w:link w:val="Heading5"/>
     <w:uiPriority w:val="9"/>
     <w:rsid w:val="00E37845"/>
     <w:rPr>
@@ -21127,10 +21035,10 @@
       <w:szCs w:val="26"/>
     </w:rPr>
   </w:style>
-  <w:style w:type="character" w:customStyle="1" w:styleId="60">
-    <w:name w:val="כותרת 6 תו"/>
-    <w:basedOn w:val="a0"/>
-    <w:link w:val="6"/>
+  <w:style w:type="character" w:customStyle="1" w:styleId="Heading6Char">
+    <w:name w:val="Heading 6 Char"/>
+    <w:basedOn w:val="DefaultParagraphFont"/>
+    <w:link w:val="Heading6"/>
     <w:uiPriority w:val="9"/>
     <w:semiHidden/>
     <w:rsid w:val="00E37845"/>
@@ -21139,10 +21047,10 @@
       <w:bCs/>
     </w:rPr>
   </w:style>
-  <w:style w:type="character" w:customStyle="1" w:styleId="70">
-    <w:name w:val="כותרת 7 תו"/>
-    <w:basedOn w:val="a0"/>
-    <w:link w:val="7"/>
+  <w:style w:type="character" w:customStyle="1" w:styleId="Heading7Char">
+    <w:name w:val="Heading 7 Char"/>
+    <w:basedOn w:val="DefaultParagraphFont"/>
+    <w:link w:val="Heading7"/>
     <w:uiPriority w:val="9"/>
     <w:semiHidden/>
     <w:rsid w:val="00E37845"/>
@@ -21151,10 +21059,10 @@
       <w:szCs w:val="24"/>
     </w:rPr>
   </w:style>
-  <w:style w:type="character" w:customStyle="1" w:styleId="80">
-    <w:name w:val="כותרת 8 תו"/>
-    <w:basedOn w:val="a0"/>
-    <w:link w:val="8"/>
+  <w:style w:type="character" w:customStyle="1" w:styleId="Heading8Char">
+    <w:name w:val="Heading 8 Char"/>
+    <w:basedOn w:val="DefaultParagraphFont"/>
+    <w:link w:val="Heading8"/>
     <w:uiPriority w:val="9"/>
     <w:semiHidden/>
     <w:rsid w:val="00E37845"/>
@@ -21165,10 +21073,10 @@
       <w:szCs w:val="24"/>
     </w:rPr>
   </w:style>
-  <w:style w:type="character" w:customStyle="1" w:styleId="90">
-    <w:name w:val="כותרת 9 תו"/>
-    <w:basedOn w:val="a0"/>
-    <w:link w:val="9"/>
+  <w:style w:type="character" w:customStyle="1" w:styleId="Heading9Char">
+    <w:name w:val="Heading 9 Char"/>
+    <w:basedOn w:val="DefaultParagraphFont"/>
+    <w:link w:val="Heading9"/>
     <w:uiPriority w:val="9"/>
     <w:semiHidden/>
     <w:rsid w:val="00E37845"/>
@@ -21176,11 +21084,11 @@
       <w:rFonts w:asciiTheme="majorHAnsi" w:eastAsiaTheme="majorEastAsia" w:hAnsiTheme="majorHAnsi"/>
     </w:rPr>
   </w:style>
-  <w:style w:type="paragraph" w:styleId="a8">
+  <w:style w:type="paragraph" w:styleId="Title">
     <w:name w:val="Title"/>
-    <w:basedOn w:val="a"/>
-    <w:next w:val="a"/>
-    <w:link w:val="a9"/>
+    <w:basedOn w:val="Normal"/>
+    <w:next w:val="Normal"/>
+    <w:link w:val="TitleChar"/>
     <w:uiPriority w:val="10"/>
     <w:qFormat/>
     <w:rsid w:val="00E37845"/>
@@ -21198,10 +21106,10 @@
       <w:szCs w:val="32"/>
     </w:rPr>
   </w:style>
-  <w:style w:type="character" w:customStyle="1" w:styleId="a9">
-    <w:name w:val="כותרת טקסט תו"/>
-    <w:basedOn w:val="a0"/>
-    <w:link w:val="a8"/>
+  <w:style w:type="character" w:customStyle="1" w:styleId="TitleChar">
+    <w:name w:val="Title Char"/>
+    <w:basedOn w:val="DefaultParagraphFont"/>
+    <w:link w:val="Title"/>
     <w:uiPriority w:val="10"/>
     <w:rsid w:val="00E37845"/>
     <w:rPr>
@@ -21213,11 +21121,11 @@
       <w:szCs w:val="32"/>
     </w:rPr>
   </w:style>
-  <w:style w:type="paragraph" w:styleId="aa">
+  <w:style w:type="paragraph" w:styleId="Subtitle">
     <w:name w:val="Subtitle"/>
-    <w:basedOn w:val="a"/>
-    <w:next w:val="a"/>
-    <w:link w:val="ab"/>
+    <w:basedOn w:val="Normal"/>
+    <w:next w:val="Normal"/>
+    <w:link w:val="SubtitleChar"/>
     <w:uiPriority w:val="11"/>
     <w:qFormat/>
     <w:rsid w:val="00E37845"/>
@@ -21230,10 +21138,10 @@
       <w:rFonts w:asciiTheme="majorHAnsi" w:eastAsiaTheme="majorEastAsia" w:hAnsiTheme="majorHAnsi"/>
     </w:rPr>
   </w:style>
-  <w:style w:type="character" w:customStyle="1" w:styleId="ab">
-    <w:name w:val="כותרת משנה תו"/>
-    <w:basedOn w:val="a0"/>
-    <w:link w:val="aa"/>
+  <w:style w:type="character" w:customStyle="1" w:styleId="SubtitleChar">
+    <w:name w:val="Subtitle Char"/>
+    <w:basedOn w:val="DefaultParagraphFont"/>
+    <w:link w:val="Subtitle"/>
     <w:uiPriority w:val="11"/>
     <w:rsid w:val="00E37845"/>
     <w:rPr>
@@ -21242,9 +21150,9 @@
       <w:szCs w:val="24"/>
     </w:rPr>
   </w:style>
-  <w:style w:type="character" w:styleId="ac">
+  <w:style w:type="character" w:styleId="Strong">
     <w:name w:val="Strong"/>
-    <w:basedOn w:val="a0"/>
+    <w:basedOn w:val="DefaultParagraphFont"/>
     <w:uiPriority w:val="22"/>
     <w:qFormat/>
     <w:rsid w:val="00E37845"/>
@@ -21253,9 +21161,9 @@
       <w:bCs/>
     </w:rPr>
   </w:style>
-  <w:style w:type="character" w:styleId="ad">
+  <w:style w:type="character" w:styleId="Emphasis">
     <w:name w:val="Emphasis"/>
-    <w:basedOn w:val="a0"/>
+    <w:basedOn w:val="DefaultParagraphFont"/>
     <w:uiPriority w:val="20"/>
     <w:qFormat/>
     <w:rsid w:val="00E37845"/>
@@ -21266,9 +21174,9 @@
       <w:iCs/>
     </w:rPr>
   </w:style>
-  <w:style w:type="paragraph" w:styleId="ae">
+  <w:style w:type="paragraph" w:styleId="NoSpacing">
     <w:name w:val="No Spacing"/>
-    <w:basedOn w:val="a"/>
+    <w:basedOn w:val="Normal"/>
     <w:uiPriority w:val="1"/>
     <w:qFormat/>
     <w:rsid w:val="00E37845"/>
@@ -21276,9 +21184,9 @@
       <w:szCs w:val="32"/>
     </w:rPr>
   </w:style>
-  <w:style w:type="paragraph" w:styleId="af">
+  <w:style w:type="paragraph" w:styleId="ListParagraph">
     <w:name w:val="List Paragraph"/>
-    <w:basedOn w:val="a"/>
+    <w:basedOn w:val="Normal"/>
     <w:uiPriority w:val="34"/>
     <w:qFormat/>
     <w:rsid w:val="00E37845"/>
@@ -21287,11 +21195,11 @@
       <w:contextualSpacing/>
     </w:pPr>
   </w:style>
-  <w:style w:type="paragraph" w:styleId="af0">
+  <w:style w:type="paragraph" w:styleId="IntenseQuote">
     <w:name w:val="Intense Quote"/>
-    <w:basedOn w:val="a"/>
-    <w:next w:val="a"/>
-    <w:link w:val="af1"/>
+    <w:basedOn w:val="Normal"/>
+    <w:next w:val="Normal"/>
+    <w:link w:val="IntenseQuoteChar"/>
     <w:uiPriority w:val="30"/>
     <w:qFormat/>
     <w:rsid w:val="00E37845"/>
@@ -21304,10 +21212,10 @@
       <w:szCs w:val="22"/>
     </w:rPr>
   </w:style>
-  <w:style w:type="character" w:customStyle="1" w:styleId="af1">
-    <w:name w:val="ציטוט חזק תו"/>
-    <w:basedOn w:val="a0"/>
-    <w:link w:val="af0"/>
+  <w:style w:type="character" w:customStyle="1" w:styleId="IntenseQuoteChar">
+    <w:name w:val="Intense Quote Char"/>
+    <w:basedOn w:val="DefaultParagraphFont"/>
+    <w:link w:val="IntenseQuote"/>
     <w:uiPriority w:val="30"/>
     <w:rsid w:val="00E37845"/>
     <w:rPr>
@@ -21316,7 +21224,7 @@
       <w:sz w:val="24"/>
     </w:rPr>
   </w:style>
-  <w:style w:type="character" w:styleId="af2">
+  <w:style w:type="character" w:styleId="SubtleEmphasis">
     <w:name w:val="Subtle Emphasis"/>
     <w:uiPriority w:val="19"/>
     <w:qFormat/>
@@ -21326,9 +21234,9 @@
       <w:color w:val="5A5A5A" w:themeColor="text1" w:themeTint="A5"/>
     </w:rPr>
   </w:style>
-  <w:style w:type="character" w:styleId="af3">
+  <w:style w:type="character" w:styleId="IntenseEmphasis">
     <w:name w:val="Intense Emphasis"/>
-    <w:basedOn w:val="a0"/>
+    <w:basedOn w:val="DefaultParagraphFont"/>
     <w:uiPriority w:val="21"/>
     <w:qFormat/>
     <w:rsid w:val="00E37845"/>
@@ -21340,9 +21248,9 @@
       <w:u w:val="single"/>
     </w:rPr>
   </w:style>
-  <w:style w:type="character" w:styleId="af4">
+  <w:style w:type="character" w:styleId="SubtleReference">
     <w:name w:val="Subtle Reference"/>
-    <w:basedOn w:val="a0"/>
+    <w:basedOn w:val="DefaultParagraphFont"/>
     <w:uiPriority w:val="31"/>
     <w:qFormat/>
     <w:rsid w:val="00E37845"/>
@@ -21352,9 +21260,9 @@
       <w:u w:val="single"/>
     </w:rPr>
   </w:style>
-  <w:style w:type="character" w:styleId="af5">
+  <w:style w:type="character" w:styleId="IntenseReference">
     <w:name w:val="Intense Reference"/>
-    <w:basedOn w:val="a0"/>
+    <w:basedOn w:val="DefaultParagraphFont"/>
     <w:uiPriority w:val="32"/>
     <w:qFormat/>
     <w:rsid w:val="00E37845"/>
@@ -21364,9 +21272,9 @@
       <w:u w:val="single"/>
     </w:rPr>
   </w:style>
-  <w:style w:type="character" w:styleId="af6">
+  <w:style w:type="character" w:styleId="BookTitle">
     <w:name w:val="Book Title"/>
-    <w:basedOn w:val="a0"/>
+    <w:basedOn w:val="DefaultParagraphFont"/>
     <w:uiPriority w:val="33"/>
     <w:qFormat/>
     <w:rsid w:val="00E37845"/>
@@ -21378,10 +21286,10 @@
       <w:szCs w:val="24"/>
     </w:rPr>
   </w:style>
-  <w:style w:type="paragraph" w:styleId="af7">
+  <w:style w:type="paragraph" w:styleId="TOCHeading">
     <w:name w:val="TOC Heading"/>
-    <w:basedOn w:val="1"/>
-    <w:next w:val="a"/>
+    <w:basedOn w:val="Heading1"/>
+    <w:next w:val="Normal"/>
     <w:uiPriority w:val="39"/>
     <w:semiHidden/>
     <w:unhideWhenUsed/>
@@ -21391,9 +21299,9 @@
       <w:outlineLvl w:val="9"/>
     </w:pPr>
   </w:style>
-  <w:style w:type="character" w:styleId="af8">
+  <w:style w:type="character" w:styleId="PlaceholderText">
     <w:name w:val="Placeholder Text"/>
-    <w:basedOn w:val="a0"/>
+    <w:basedOn w:val="DefaultParagraphFont"/>
     <w:uiPriority w:val="99"/>
     <w:semiHidden/>
     <w:rsid w:val="00615B4A"/>
@@ -21403,7 +21311,7 @@
   </w:style>
   <w:style w:type="paragraph" w:customStyle="1" w:styleId="Beforeequation">
     <w:name w:val="Before equation"/>
-    <w:basedOn w:val="a"/>
+    <w:basedOn w:val="Normal"/>
     <w:link w:val="BeforeequationChar"/>
     <w:qFormat/>
     <w:rsid w:val="00123844"/>
@@ -21413,7 +21321,7 @@
   </w:style>
   <w:style w:type="paragraph" w:customStyle="1" w:styleId="Afterequation">
     <w:name w:val="After equation"/>
-    <w:basedOn w:val="a"/>
+    <w:basedOn w:val="Normal"/>
     <w:link w:val="AfterequationChar"/>
     <w:qFormat/>
     <w:rsid w:val="00123844"/>
@@ -21424,7 +21332,7 @@
   </w:style>
   <w:style w:type="character" w:customStyle="1" w:styleId="BeforeequationChar">
     <w:name w:val="Before equation Char"/>
-    <w:basedOn w:val="a0"/>
+    <w:basedOn w:val="DefaultParagraphFont"/>
     <w:link w:val="Beforeequation"/>
     <w:rsid w:val="00123844"/>
     <w:rPr>
@@ -21432,17 +21340,17 @@
       <w:szCs w:val="24"/>
     </w:rPr>
   </w:style>
-  <w:style w:type="paragraph" w:styleId="af9">
+  <w:style w:type="paragraph" w:styleId="Bibliography">
     <w:name w:val="Bibliography"/>
-    <w:basedOn w:val="a"/>
-    <w:next w:val="a"/>
+    <w:basedOn w:val="Normal"/>
+    <w:next w:val="Normal"/>
     <w:uiPriority w:val="37"/>
     <w:unhideWhenUsed/>
     <w:rsid w:val="000949C0"/>
   </w:style>
   <w:style w:type="character" w:customStyle="1" w:styleId="AfterequationChar">
     <w:name w:val="After equation Char"/>
-    <w:basedOn w:val="a0"/>
+    <w:basedOn w:val="DefaultParagraphFont"/>
     <w:link w:val="Afterequation"/>
     <w:rsid w:val="00123844"/>
     <w:rPr>
@@ -21452,7 +21360,7 @@
   </w:style>
   <w:style w:type="paragraph" w:customStyle="1" w:styleId="Betweenequation">
     <w:name w:val="Between equation"/>
-    <w:basedOn w:val="a"/>
+    <w:basedOn w:val="Normal"/>
     <w:link w:val="BetweenequationChar"/>
     <w:qFormat/>
     <w:rsid w:val="00B66749"/>
@@ -21463,7 +21371,7 @@
   </w:style>
   <w:style w:type="character" w:customStyle="1" w:styleId="BetweenequationChar">
     <w:name w:val="Between equation Char"/>
-    <w:basedOn w:val="a0"/>
+    <w:basedOn w:val="DefaultParagraphFont"/>
     <w:link w:val="Betweenequation"/>
     <w:rsid w:val="00B66749"/>
     <w:rPr>
@@ -21471,9 +21379,9 @@
       <w:szCs w:val="24"/>
     </w:rPr>
   </w:style>
-  <w:style w:type="table" w:styleId="afa">
+  <w:style w:type="table" w:styleId="LightShading">
     <w:name w:val="Light Shading"/>
-    <w:basedOn w:val="a1"/>
+    <w:basedOn w:val="TableNormal"/>
     <w:uiPriority w:val="60"/>
     <w:rsid w:val="00A216E0"/>
     <w:rPr>
@@ -21482,10 +21390,17 @@
     <w:tblPr>
       <w:tblStyleRowBandSize w:val="1"/>
       <w:tblStyleColBandSize w:val="1"/>
+      <w:tblInd w:w="0" w:type="dxa"/>
       <w:tblBorders>
         <w:top w:val="single" w:sz="8" w:space="0" w:color="000000" w:themeColor="text1"/>
         <w:bottom w:val="single" w:sz="8" w:space="0" w:color="000000" w:themeColor="text1"/>
       </w:tblBorders>
+      <w:tblCellMar>
+        <w:top w:w="0" w:type="dxa"/>
+        <w:left w:w="108" w:type="dxa"/>
+        <w:bottom w:w="0" w:type="dxa"/>
+        <w:right w:w="108" w:type="dxa"/>
+      </w:tblCellMar>
     </w:tblPr>
     <w:tblStylePr w:type="firstRow">
       <w:pPr>
@@ -21564,9 +21479,9 @@
       </w:tcPr>
     </w:tblStylePr>
   </w:style>
-  <w:style w:type="table" w:styleId="-1">
+  <w:style w:type="table" w:styleId="LightShading-Accent1">
     <w:name w:val="Light Shading Accent 1"/>
-    <w:basedOn w:val="a1"/>
+    <w:basedOn w:val="TableNormal"/>
     <w:uiPriority w:val="60"/>
     <w:rsid w:val="00A216E0"/>
     <w:rPr>
@@ -21575,10 +21490,17 @@
     <w:tblPr>
       <w:tblStyleRowBandSize w:val="1"/>
       <w:tblStyleColBandSize w:val="1"/>
+      <w:tblInd w:w="0" w:type="dxa"/>
       <w:tblBorders>
         <w:top w:val="single" w:sz="8" w:space="0" w:color="4F81BD" w:themeColor="accent1"/>
         <w:bottom w:val="single" w:sz="8" w:space="0" w:color="4F81BD" w:themeColor="accent1"/>
       </w:tblBorders>
+      <w:tblCellMar>
+        <w:top w:w="0" w:type="dxa"/>
+        <w:left w:w="108" w:type="dxa"/>
+        <w:bottom w:w="0" w:type="dxa"/>
+        <w:right w:w="108" w:type="dxa"/>
+      </w:tblCellMar>
     </w:tblPr>
     <w:tblStylePr w:type="firstRow">
       <w:pPr>
@@ -21659,10 +21581,24 @@
   </w:style>
   <w:style w:type="table" w:customStyle="1" w:styleId="Helmholtz-Shading">
     <w:name w:val="Helmholtz - Shading"/>
-    <w:basedOn w:val="afa"/>
+    <w:basedOn w:val="LightShading"/>
     <w:uiPriority w:val="99"/>
     <w:rsid w:val="00EA311E"/>
-    <w:tblPr/>
+    <w:tblPr>
+      <w:tblStyleRowBandSize w:val="1"/>
+      <w:tblStyleColBandSize w:val="1"/>
+      <w:tblInd w:w="0" w:type="dxa"/>
+      <w:tblBorders>
+        <w:top w:val="single" w:sz="8" w:space="0" w:color="000000" w:themeColor="text1"/>
+        <w:bottom w:val="single" w:sz="8" w:space="0" w:color="000000" w:themeColor="text1"/>
+      </w:tblBorders>
+      <w:tblCellMar>
+        <w:top w:w="0" w:type="dxa"/>
+        <w:left w:w="108" w:type="dxa"/>
+        <w:bottom w:w="0" w:type="dxa"/>
+        <w:right w:w="108" w:type="dxa"/>
+      </w:tblCellMar>
+    </w:tblPr>
     <w:tblStylePr w:type="firstRow">
       <w:pPr>
         <w:spacing w:before="0" w:after="0" w:line="240" w:lineRule="auto"/>
@@ -21740,10 +21676,10 @@
       </w:tcPr>
     </w:tblStylePr>
   </w:style>
-  <w:style w:type="paragraph" w:styleId="afb">
+  <w:style w:type="paragraph" w:styleId="FootnoteText">
     <w:name w:val="footnote text"/>
-    <w:basedOn w:val="a"/>
-    <w:link w:val="afc"/>
+    <w:basedOn w:val="Normal"/>
+    <w:link w:val="FootnoteTextChar"/>
     <w:uiPriority w:val="99"/>
     <w:semiHidden/>
     <w:unhideWhenUsed/>
@@ -21753,10 +21689,10 @@
       <w:szCs w:val="20"/>
     </w:rPr>
   </w:style>
-  <w:style w:type="character" w:customStyle="1" w:styleId="afc">
-    <w:name w:val="טקסט הערת שוליים תו"/>
-    <w:basedOn w:val="a0"/>
-    <w:link w:val="afb"/>
+  <w:style w:type="character" w:customStyle="1" w:styleId="FootnoteTextChar">
+    <w:name w:val="Footnote Text Char"/>
+    <w:basedOn w:val="DefaultParagraphFont"/>
+    <w:link w:val="FootnoteText"/>
     <w:uiPriority w:val="99"/>
     <w:semiHidden/>
     <w:rsid w:val="00C90090"/>
@@ -21765,9 +21701,9 @@
       <w:szCs w:val="20"/>
     </w:rPr>
   </w:style>
-  <w:style w:type="character" w:styleId="afd">
+  <w:style w:type="character" w:styleId="FootnoteReference">
     <w:name w:val="footnote reference"/>
-    <w:basedOn w:val="a0"/>
+    <w:basedOn w:val="DefaultParagraphFont"/>
     <w:uiPriority w:val="99"/>
     <w:semiHidden/>
     <w:unhideWhenUsed/>
@@ -21778,8 +21714,8 @@
   </w:style>
   <w:style w:type="paragraph" w:styleId="TOC1">
     <w:name w:val="toc 1"/>
-    <w:basedOn w:val="a"/>
-    <w:next w:val="a"/>
+    <w:basedOn w:val="Normal"/>
+    <w:next w:val="Normal"/>
     <w:autoRedefine/>
     <w:uiPriority w:val="39"/>
     <w:unhideWhenUsed/>
@@ -21791,8 +21727,8 @@
   </w:style>
   <w:style w:type="paragraph" w:styleId="TOC2">
     <w:name w:val="toc 2"/>
-    <w:basedOn w:val="a"/>
-    <w:next w:val="a"/>
+    <w:basedOn w:val="Normal"/>
+    <w:next w:val="Normal"/>
     <w:autoRedefine/>
     <w:uiPriority w:val="39"/>
     <w:unhideWhenUsed/>
@@ -21805,8 +21741,8 @@
   </w:style>
   <w:style w:type="paragraph" w:styleId="TOC3">
     <w:name w:val="toc 3"/>
-    <w:basedOn w:val="a"/>
-    <w:next w:val="a"/>
+    <w:basedOn w:val="Normal"/>
+    <w:next w:val="Normal"/>
     <w:autoRedefine/>
     <w:uiPriority w:val="39"/>
     <w:unhideWhenUsed/>
@@ -21819,7 +21755,7 @@
   </w:style>
   <w:style w:type="character" w:styleId="Hyperlink">
     <w:name w:val="Hyperlink"/>
-    <w:basedOn w:val="a0"/>
+    <w:basedOn w:val="DefaultParagraphFont"/>
     <w:uiPriority w:val="99"/>
     <w:unhideWhenUsed/>
     <w:rsid w:val="00E20EF9"/>
@@ -21828,10 +21764,10 @@
       <w:u w:val="single"/>
     </w:rPr>
   </w:style>
-  <w:style w:type="paragraph" w:styleId="afe">
+  <w:style w:type="paragraph" w:styleId="Caption">
     <w:name w:val="caption"/>
-    <w:basedOn w:val="a"/>
-    <w:next w:val="a"/>
+    <w:basedOn w:val="Normal"/>
+    <w:next w:val="Normal"/>
     <w:uiPriority w:val="35"/>
     <w:unhideWhenUsed/>
     <w:rsid w:val="00823C9D"/>
@@ -21846,10 +21782,10 @@
       <w:szCs w:val="18"/>
     </w:rPr>
   </w:style>
-  <w:style w:type="paragraph" w:styleId="aff">
+  <w:style w:type="paragraph" w:styleId="TableofFigures">
     <w:name w:val="table of figures"/>
-    <w:basedOn w:val="a"/>
-    <w:next w:val="a"/>
+    <w:basedOn w:val="Normal"/>
+    <w:next w:val="Normal"/>
     <w:uiPriority w:val="99"/>
     <w:unhideWhenUsed/>
     <w:rsid w:val="00342492"/>
@@ -22009,7 +21945,7 @@
     <w:lsdException w:name="Bibliography" w:uiPriority="37"/>
     <w:lsdException w:name="TOC Heading" w:uiPriority="39" w:qFormat="1"/>
   </w:latentStyles>
-  <w:style w:type="paragraph" w:default="1" w:styleId="a">
+  <w:style w:type="paragraph" w:default="1" w:styleId="Normal">
     <w:name w:val="Normal"/>
     <w:qFormat/>
     <w:rsid w:val="00DF1B15"/>
@@ -22022,11 +21958,11 @@
       <w:szCs w:val="24"/>
     </w:rPr>
   </w:style>
-  <w:style w:type="paragraph" w:styleId="1">
+  <w:style w:type="paragraph" w:styleId="Heading1">
     <w:name w:val="heading 1"/>
-    <w:basedOn w:val="a"/>
-    <w:next w:val="a"/>
-    <w:link w:val="10"/>
+    <w:basedOn w:val="Normal"/>
+    <w:next w:val="Normal"/>
+    <w:link w:val="Heading1Char"/>
     <w:uiPriority w:val="9"/>
     <w:qFormat/>
     <w:rsid w:val="00E37845"/>
@@ -22044,11 +21980,11 @@
       <w:szCs w:val="32"/>
     </w:rPr>
   </w:style>
-  <w:style w:type="paragraph" w:styleId="2">
+  <w:style w:type="paragraph" w:styleId="Heading2">
     <w:name w:val="heading 2"/>
-    <w:basedOn w:val="a"/>
-    <w:next w:val="a"/>
-    <w:link w:val="20"/>
+    <w:basedOn w:val="Normal"/>
+    <w:next w:val="Normal"/>
+    <w:link w:val="Heading2Char"/>
     <w:uiPriority w:val="9"/>
     <w:unhideWhenUsed/>
     <w:qFormat/>
@@ -22068,11 +22004,11 @@
       <w:szCs w:val="28"/>
     </w:rPr>
   </w:style>
-  <w:style w:type="paragraph" w:styleId="3">
+  <w:style w:type="paragraph" w:styleId="Heading3">
     <w:name w:val="heading 3"/>
-    <w:basedOn w:val="a"/>
-    <w:next w:val="a"/>
-    <w:link w:val="30"/>
+    <w:basedOn w:val="Normal"/>
+    <w:next w:val="Normal"/>
+    <w:link w:val="Heading3Char"/>
     <w:uiPriority w:val="9"/>
     <w:unhideWhenUsed/>
     <w:qFormat/>
@@ -22090,11 +22026,11 @@
       <w:szCs w:val="26"/>
     </w:rPr>
   </w:style>
-  <w:style w:type="paragraph" w:styleId="4">
+  <w:style w:type="paragraph" w:styleId="Heading4">
     <w:name w:val="heading 4"/>
-    <w:basedOn w:val="a"/>
-    <w:next w:val="a"/>
-    <w:link w:val="40"/>
+    <w:basedOn w:val="Normal"/>
+    <w:next w:val="Normal"/>
+    <w:link w:val="Heading4Char"/>
     <w:uiPriority w:val="9"/>
     <w:unhideWhenUsed/>
     <w:qFormat/>
@@ -22111,11 +22047,11 @@
       <w:szCs w:val="28"/>
     </w:rPr>
   </w:style>
-  <w:style w:type="paragraph" w:styleId="5">
+  <w:style w:type="paragraph" w:styleId="Heading5">
     <w:name w:val="heading 5"/>
-    <w:basedOn w:val="a"/>
-    <w:next w:val="a"/>
-    <w:link w:val="50"/>
+    <w:basedOn w:val="Normal"/>
+    <w:next w:val="Normal"/>
+    <w:link w:val="Heading5Char"/>
     <w:uiPriority w:val="9"/>
     <w:unhideWhenUsed/>
     <w:qFormat/>
@@ -22133,11 +22069,11 @@
       <w:szCs w:val="26"/>
     </w:rPr>
   </w:style>
-  <w:style w:type="paragraph" w:styleId="6">
+  <w:style w:type="paragraph" w:styleId="Heading6">
     <w:name w:val="heading 6"/>
-    <w:basedOn w:val="a"/>
-    <w:next w:val="a"/>
-    <w:link w:val="60"/>
+    <w:basedOn w:val="Normal"/>
+    <w:next w:val="Normal"/>
+    <w:link w:val="Heading6Char"/>
     <w:uiPriority w:val="9"/>
     <w:semiHidden/>
     <w:unhideWhenUsed/>
@@ -22154,11 +22090,11 @@
       <w:szCs w:val="22"/>
     </w:rPr>
   </w:style>
-  <w:style w:type="paragraph" w:styleId="7">
+  <w:style w:type="paragraph" w:styleId="Heading7">
     <w:name w:val="heading 7"/>
-    <w:basedOn w:val="a"/>
-    <w:next w:val="a"/>
-    <w:link w:val="70"/>
+    <w:basedOn w:val="Normal"/>
+    <w:next w:val="Normal"/>
+    <w:link w:val="Heading7Char"/>
     <w:uiPriority w:val="9"/>
     <w:semiHidden/>
     <w:unhideWhenUsed/>
@@ -22169,11 +22105,11 @@
       <w:outlineLvl w:val="6"/>
     </w:pPr>
   </w:style>
-  <w:style w:type="paragraph" w:styleId="8">
+  <w:style w:type="paragraph" w:styleId="Heading8">
     <w:name w:val="heading 8"/>
-    <w:basedOn w:val="a"/>
-    <w:next w:val="a"/>
-    <w:link w:val="80"/>
+    <w:basedOn w:val="Normal"/>
+    <w:next w:val="Normal"/>
+    <w:link w:val="Heading8Char"/>
     <w:uiPriority w:val="9"/>
     <w:semiHidden/>
     <w:unhideWhenUsed/>
@@ -22188,11 +22124,11 @@
       <w:iCs/>
     </w:rPr>
   </w:style>
-  <w:style w:type="paragraph" w:styleId="9">
+  <w:style w:type="paragraph" w:styleId="Heading9">
     <w:name w:val="heading 9"/>
-    <w:basedOn w:val="a"/>
-    <w:next w:val="a"/>
-    <w:link w:val="90"/>
+    <w:basedOn w:val="Normal"/>
+    <w:next w:val="Normal"/>
+    <w:link w:val="Heading9Char"/>
     <w:uiPriority w:val="9"/>
     <w:semiHidden/>
     <w:unhideWhenUsed/>
@@ -22208,13 +22144,13 @@
       <w:szCs w:val="22"/>
     </w:rPr>
   </w:style>
-  <w:style w:type="character" w:default="1" w:styleId="a0">
+  <w:style w:type="character" w:default="1" w:styleId="DefaultParagraphFont">
     <w:name w:val="Default Paragraph Font"/>
     <w:uiPriority w:val="1"/>
     <w:semiHidden/>
     <w:unhideWhenUsed/>
   </w:style>
-  <w:style w:type="table" w:default="1" w:styleId="a1">
+  <w:style w:type="table" w:default="1" w:styleId="TableNormal">
     <w:name w:val="Normal Table"/>
     <w:uiPriority w:val="99"/>
     <w:semiHidden/>
@@ -22229,17 +22165,17 @@
       </w:tblCellMar>
     </w:tblPr>
   </w:style>
-  <w:style w:type="numbering" w:default="1" w:styleId="a2">
+  <w:style w:type="numbering" w:default="1" w:styleId="NoList">
     <w:name w:val="No List"/>
     <w:uiPriority w:val="99"/>
     <w:semiHidden/>
     <w:unhideWhenUsed/>
   </w:style>
-  <w:style w:type="paragraph" w:styleId="a3">
+  <w:style w:type="paragraph" w:styleId="Quote">
     <w:name w:val="Quote"/>
-    <w:basedOn w:val="a"/>
-    <w:next w:val="a"/>
-    <w:link w:val="a4"/>
+    <w:basedOn w:val="Normal"/>
+    <w:next w:val="Normal"/>
+    <w:link w:val="QuoteChar"/>
     <w:uiPriority w:val="29"/>
     <w:qFormat/>
     <w:rsid w:val="00E37845"/>
@@ -22247,10 +22183,10 @@
       <w:i/>
     </w:rPr>
   </w:style>
-  <w:style w:type="character" w:customStyle="1" w:styleId="a4">
-    <w:name w:val="ציטוט תו"/>
-    <w:basedOn w:val="a0"/>
-    <w:link w:val="a3"/>
+  <w:style w:type="character" w:customStyle="1" w:styleId="QuoteChar">
+    <w:name w:val="Quote Char"/>
+    <w:basedOn w:val="DefaultParagraphFont"/>
+    <w:link w:val="Quote"/>
     <w:uiPriority w:val="29"/>
     <w:rsid w:val="00E37845"/>
     <w:rPr>
@@ -22259,15 +22195,16 @@
       <w:szCs w:val="24"/>
     </w:rPr>
   </w:style>
-  <w:style w:type="table" w:styleId="a5">
+  <w:style w:type="table" w:styleId="TableGrid">
     <w:name w:val="Table Grid"/>
-    <w:basedOn w:val="a1"/>
+    <w:basedOn w:val="TableNormal"/>
     <w:uiPriority w:val="59"/>
     <w:rsid w:val="009A0060"/>
     <w:rPr>
       <w:lang w:val="en-US"/>
     </w:rPr>
     <w:tblPr>
+      <w:tblInd w:w="0" w:type="dxa"/>
       <w:tblBorders>
         <w:top w:val="single" w:sz="4" w:space="0" w:color="auto"/>
         <w:left w:val="single" w:sz="4" w:space="0" w:color="auto"/>
@@ -22276,12 +22213,18 @@
         <w:insideH w:val="single" w:sz="4" w:space="0" w:color="auto"/>
         <w:insideV w:val="single" w:sz="4" w:space="0" w:color="auto"/>
       </w:tblBorders>
+      <w:tblCellMar>
+        <w:top w:w="0" w:type="dxa"/>
+        <w:left w:w="108" w:type="dxa"/>
+        <w:bottom w:w="0" w:type="dxa"/>
+        <w:right w:w="108" w:type="dxa"/>
+      </w:tblCellMar>
     </w:tblPr>
   </w:style>
-  <w:style w:type="paragraph" w:styleId="a6">
+  <w:style w:type="paragraph" w:styleId="BalloonText">
     <w:name w:val="Balloon Text"/>
-    <w:basedOn w:val="a"/>
-    <w:link w:val="a7"/>
+    <w:basedOn w:val="Normal"/>
+    <w:link w:val="BalloonTextChar"/>
     <w:uiPriority w:val="99"/>
     <w:semiHidden/>
     <w:unhideWhenUsed/>
@@ -22292,10 +22235,10 @@
       <w:szCs w:val="16"/>
     </w:rPr>
   </w:style>
-  <w:style w:type="character" w:customStyle="1" w:styleId="a7">
-    <w:name w:val="טקסט בלונים תו"/>
-    <w:basedOn w:val="a0"/>
-    <w:link w:val="a6"/>
+  <w:style w:type="character" w:customStyle="1" w:styleId="BalloonTextChar">
+    <w:name w:val="Balloon Text Char"/>
+    <w:basedOn w:val="DefaultParagraphFont"/>
+    <w:link w:val="BalloonText"/>
     <w:uiPriority w:val="99"/>
     <w:semiHidden/>
     <w:rsid w:val="009A0060"/>
@@ -22306,10 +22249,10 @@
       <w:lang w:val="en-US" w:bidi="ar-SA"/>
     </w:rPr>
   </w:style>
-  <w:style w:type="character" w:customStyle="1" w:styleId="10">
-    <w:name w:val="כותרת 1 תו"/>
-    <w:basedOn w:val="a0"/>
-    <w:link w:val="1"/>
+  <w:style w:type="character" w:customStyle="1" w:styleId="Heading1Char">
+    <w:name w:val="Heading 1 Char"/>
+    <w:basedOn w:val="DefaultParagraphFont"/>
+    <w:link w:val="Heading1"/>
     <w:uiPriority w:val="9"/>
     <w:rsid w:val="00E37845"/>
     <w:rPr>
@@ -22321,10 +22264,10 @@
       <w:szCs w:val="32"/>
     </w:rPr>
   </w:style>
-  <w:style w:type="character" w:customStyle="1" w:styleId="20">
-    <w:name w:val="כותרת 2 תו"/>
-    <w:basedOn w:val="a0"/>
-    <w:link w:val="2"/>
+  <w:style w:type="character" w:customStyle="1" w:styleId="Heading2Char">
+    <w:name w:val="Heading 2 Char"/>
+    <w:basedOn w:val="DefaultParagraphFont"/>
+    <w:link w:val="Heading2"/>
     <w:uiPriority w:val="9"/>
     <w:rsid w:val="00E37845"/>
     <w:rPr>
@@ -22337,10 +22280,10 @@
       <w:szCs w:val="28"/>
     </w:rPr>
   </w:style>
-  <w:style w:type="character" w:customStyle="1" w:styleId="30">
-    <w:name w:val="כותרת 3 תו"/>
-    <w:basedOn w:val="a0"/>
-    <w:link w:val="3"/>
+  <w:style w:type="character" w:customStyle="1" w:styleId="Heading3Char">
+    <w:name w:val="Heading 3 Char"/>
+    <w:basedOn w:val="DefaultParagraphFont"/>
+    <w:link w:val="Heading3"/>
     <w:uiPriority w:val="9"/>
     <w:rsid w:val="00E37845"/>
     <w:rPr>
@@ -22351,10 +22294,10 @@
       <w:szCs w:val="26"/>
     </w:rPr>
   </w:style>
-  <w:style w:type="character" w:customStyle="1" w:styleId="40">
-    <w:name w:val="כותרת 4 תו"/>
-    <w:basedOn w:val="a0"/>
-    <w:link w:val="4"/>
+  <w:style w:type="character" w:customStyle="1" w:styleId="Heading4Char">
+    <w:name w:val="Heading 4 Char"/>
+    <w:basedOn w:val="DefaultParagraphFont"/>
+    <w:link w:val="Heading4"/>
     <w:uiPriority w:val="9"/>
     <w:rsid w:val="00E37845"/>
     <w:rPr>
@@ -22364,10 +22307,10 @@
       <w:szCs w:val="28"/>
     </w:rPr>
   </w:style>
-  <w:style w:type="character" w:customStyle="1" w:styleId="50">
-    <w:name w:val="כותרת 5 תו"/>
-    <w:basedOn w:val="a0"/>
-    <w:link w:val="5"/>
+  <w:style w:type="character" w:customStyle="1" w:styleId="Heading5Char">
+    <w:name w:val="Heading 5 Char"/>
+    <w:basedOn w:val="DefaultParagraphFont"/>
+    <w:link w:val="Heading5"/>
     <w:uiPriority w:val="9"/>
     <w:rsid w:val="00E37845"/>
     <w:rPr>
@@ -22379,10 +22322,10 @@
       <w:szCs w:val="26"/>
     </w:rPr>
   </w:style>
-  <w:style w:type="character" w:customStyle="1" w:styleId="60">
-    <w:name w:val="כותרת 6 תו"/>
-    <w:basedOn w:val="a0"/>
-    <w:link w:val="6"/>
+  <w:style w:type="character" w:customStyle="1" w:styleId="Heading6Char">
+    <w:name w:val="Heading 6 Char"/>
+    <w:basedOn w:val="DefaultParagraphFont"/>
+    <w:link w:val="Heading6"/>
     <w:uiPriority w:val="9"/>
     <w:semiHidden/>
     <w:rsid w:val="00E37845"/>
@@ -22391,10 +22334,10 @@
       <w:bCs/>
     </w:rPr>
   </w:style>
-  <w:style w:type="character" w:customStyle="1" w:styleId="70">
-    <w:name w:val="כותרת 7 תו"/>
-    <w:basedOn w:val="a0"/>
-    <w:link w:val="7"/>
+  <w:style w:type="character" w:customStyle="1" w:styleId="Heading7Char">
+    <w:name w:val="Heading 7 Char"/>
+    <w:basedOn w:val="DefaultParagraphFont"/>
+    <w:link w:val="Heading7"/>
     <w:uiPriority w:val="9"/>
     <w:semiHidden/>
     <w:rsid w:val="00E37845"/>
@@ -22403,10 +22346,10 @@
       <w:szCs w:val="24"/>
     </w:rPr>
   </w:style>
-  <w:style w:type="character" w:customStyle="1" w:styleId="80">
-    <w:name w:val="כותרת 8 תו"/>
-    <w:basedOn w:val="a0"/>
-    <w:link w:val="8"/>
+  <w:style w:type="character" w:customStyle="1" w:styleId="Heading8Char">
+    <w:name w:val="Heading 8 Char"/>
+    <w:basedOn w:val="DefaultParagraphFont"/>
+    <w:link w:val="Heading8"/>
     <w:uiPriority w:val="9"/>
     <w:semiHidden/>
     <w:rsid w:val="00E37845"/>
@@ -22417,10 +22360,10 @@
       <w:szCs w:val="24"/>
     </w:rPr>
   </w:style>
-  <w:style w:type="character" w:customStyle="1" w:styleId="90">
-    <w:name w:val="כותרת 9 תו"/>
-    <w:basedOn w:val="a0"/>
-    <w:link w:val="9"/>
+  <w:style w:type="character" w:customStyle="1" w:styleId="Heading9Char">
+    <w:name w:val="Heading 9 Char"/>
+    <w:basedOn w:val="DefaultParagraphFont"/>
+    <w:link w:val="Heading9"/>
     <w:uiPriority w:val="9"/>
     <w:semiHidden/>
     <w:rsid w:val="00E37845"/>
@@ -22428,11 +22371,11 @@
       <w:rFonts w:asciiTheme="majorHAnsi" w:eastAsiaTheme="majorEastAsia" w:hAnsiTheme="majorHAnsi"/>
     </w:rPr>
   </w:style>
-  <w:style w:type="paragraph" w:styleId="a8">
+  <w:style w:type="paragraph" w:styleId="Title">
     <w:name w:val="Title"/>
-    <w:basedOn w:val="a"/>
-    <w:next w:val="a"/>
-    <w:link w:val="a9"/>
+    <w:basedOn w:val="Normal"/>
+    <w:next w:val="Normal"/>
+    <w:link w:val="TitleChar"/>
     <w:uiPriority w:val="10"/>
     <w:qFormat/>
     <w:rsid w:val="00E37845"/>
@@ -22450,10 +22393,10 @@
       <w:szCs w:val="32"/>
     </w:rPr>
   </w:style>
-  <w:style w:type="character" w:customStyle="1" w:styleId="a9">
-    <w:name w:val="כותרת טקסט תו"/>
-    <w:basedOn w:val="a0"/>
-    <w:link w:val="a8"/>
+  <w:style w:type="character" w:customStyle="1" w:styleId="TitleChar">
+    <w:name w:val="Title Char"/>
+    <w:basedOn w:val="DefaultParagraphFont"/>
+    <w:link w:val="Title"/>
     <w:uiPriority w:val="10"/>
     <w:rsid w:val="00E37845"/>
     <w:rPr>
@@ -22465,11 +22408,11 @@
       <w:szCs w:val="32"/>
     </w:rPr>
   </w:style>
-  <w:style w:type="paragraph" w:styleId="aa">
+  <w:style w:type="paragraph" w:styleId="Subtitle">
     <w:name w:val="Subtitle"/>
-    <w:basedOn w:val="a"/>
-    <w:next w:val="a"/>
-    <w:link w:val="ab"/>
+    <w:basedOn w:val="Normal"/>
+    <w:next w:val="Normal"/>
+    <w:link w:val="SubtitleChar"/>
     <w:uiPriority w:val="11"/>
     <w:qFormat/>
     <w:rsid w:val="00E37845"/>
@@ -22482,10 +22425,10 @@
       <w:rFonts w:asciiTheme="majorHAnsi" w:eastAsiaTheme="majorEastAsia" w:hAnsiTheme="majorHAnsi"/>
     </w:rPr>
   </w:style>
-  <w:style w:type="character" w:customStyle="1" w:styleId="ab">
-    <w:name w:val="כותרת משנה תו"/>
-    <w:basedOn w:val="a0"/>
-    <w:link w:val="aa"/>
+  <w:style w:type="character" w:customStyle="1" w:styleId="SubtitleChar">
+    <w:name w:val="Subtitle Char"/>
+    <w:basedOn w:val="DefaultParagraphFont"/>
+    <w:link w:val="Subtitle"/>
     <w:uiPriority w:val="11"/>
     <w:rsid w:val="00E37845"/>
     <w:rPr>
@@ -22494,9 +22437,9 @@
       <w:szCs w:val="24"/>
     </w:rPr>
   </w:style>
-  <w:style w:type="character" w:styleId="ac">
+  <w:style w:type="character" w:styleId="Strong">
     <w:name w:val="Strong"/>
-    <w:basedOn w:val="a0"/>
+    <w:basedOn w:val="DefaultParagraphFont"/>
     <w:uiPriority w:val="22"/>
     <w:qFormat/>
     <w:rsid w:val="00E37845"/>
@@ -22505,9 +22448,9 @@
       <w:bCs/>
     </w:rPr>
   </w:style>
-  <w:style w:type="character" w:styleId="ad">
+  <w:style w:type="character" w:styleId="Emphasis">
     <w:name w:val="Emphasis"/>
-    <w:basedOn w:val="a0"/>
+    <w:basedOn w:val="DefaultParagraphFont"/>
     <w:uiPriority w:val="20"/>
     <w:qFormat/>
     <w:rsid w:val="00E37845"/>
@@ -22518,9 +22461,9 @@
       <w:iCs/>
     </w:rPr>
   </w:style>
-  <w:style w:type="paragraph" w:styleId="ae">
+  <w:style w:type="paragraph" w:styleId="NoSpacing">
     <w:name w:val="No Spacing"/>
-    <w:basedOn w:val="a"/>
+    <w:basedOn w:val="Normal"/>
     <w:uiPriority w:val="1"/>
     <w:qFormat/>
     <w:rsid w:val="00E37845"/>
@@ -22528,9 +22471,9 @@
       <w:szCs w:val="32"/>
     </w:rPr>
   </w:style>
-  <w:style w:type="paragraph" w:styleId="af">
+  <w:style w:type="paragraph" w:styleId="ListParagraph">
     <w:name w:val="List Paragraph"/>
-    <w:basedOn w:val="a"/>
+    <w:basedOn w:val="Normal"/>
     <w:uiPriority w:val="34"/>
     <w:qFormat/>
     <w:rsid w:val="00E37845"/>
@@ -22539,11 +22482,11 @@
       <w:contextualSpacing/>
     </w:pPr>
   </w:style>
-  <w:style w:type="paragraph" w:styleId="af0">
+  <w:style w:type="paragraph" w:styleId="IntenseQuote">
     <w:name w:val="Intense Quote"/>
-    <w:basedOn w:val="a"/>
-    <w:next w:val="a"/>
-    <w:link w:val="af1"/>
+    <w:basedOn w:val="Normal"/>
+    <w:next w:val="Normal"/>
+    <w:link w:val="IntenseQuoteChar"/>
     <w:uiPriority w:val="30"/>
     <w:qFormat/>
     <w:rsid w:val="00E37845"/>
@@ -22556,10 +22499,10 @@
       <w:szCs w:val="22"/>
     </w:rPr>
   </w:style>
-  <w:style w:type="character" w:customStyle="1" w:styleId="af1">
-    <w:name w:val="ציטוט חזק תו"/>
-    <w:basedOn w:val="a0"/>
-    <w:link w:val="af0"/>
+  <w:style w:type="character" w:customStyle="1" w:styleId="IntenseQuoteChar">
+    <w:name w:val="Intense Quote Char"/>
+    <w:basedOn w:val="DefaultParagraphFont"/>
+    <w:link w:val="IntenseQuote"/>
     <w:uiPriority w:val="30"/>
     <w:rsid w:val="00E37845"/>
     <w:rPr>
@@ -22568,7 +22511,7 @@
       <w:sz w:val="24"/>
     </w:rPr>
   </w:style>
-  <w:style w:type="character" w:styleId="af2">
+  <w:style w:type="character" w:styleId="SubtleEmphasis">
     <w:name w:val="Subtle Emphasis"/>
     <w:uiPriority w:val="19"/>
     <w:qFormat/>
@@ -22578,9 +22521,9 @@
       <w:color w:val="5A5A5A" w:themeColor="text1" w:themeTint="A5"/>
     </w:rPr>
   </w:style>
-  <w:style w:type="character" w:styleId="af3">
+  <w:style w:type="character" w:styleId="IntenseEmphasis">
     <w:name w:val="Intense Emphasis"/>
-    <w:basedOn w:val="a0"/>
+    <w:basedOn w:val="DefaultParagraphFont"/>
     <w:uiPriority w:val="21"/>
     <w:qFormat/>
     <w:rsid w:val="00E37845"/>
@@ -22592,9 +22535,9 @@
       <w:u w:val="single"/>
     </w:rPr>
   </w:style>
-  <w:style w:type="character" w:styleId="af4">
+  <w:style w:type="character" w:styleId="SubtleReference">
     <w:name w:val="Subtle Reference"/>
-    <w:basedOn w:val="a0"/>
+    <w:basedOn w:val="DefaultParagraphFont"/>
     <w:uiPriority w:val="31"/>
     <w:qFormat/>
     <w:rsid w:val="00E37845"/>
@@ -22604,9 +22547,9 @@
       <w:u w:val="single"/>
     </w:rPr>
   </w:style>
-  <w:style w:type="character" w:styleId="af5">
+  <w:style w:type="character" w:styleId="IntenseReference">
     <w:name w:val="Intense Reference"/>
-    <w:basedOn w:val="a0"/>
+    <w:basedOn w:val="DefaultParagraphFont"/>
     <w:uiPriority w:val="32"/>
     <w:qFormat/>
     <w:rsid w:val="00E37845"/>
@@ -22616,9 +22559,9 @@
       <w:u w:val="single"/>
     </w:rPr>
   </w:style>
-  <w:style w:type="character" w:styleId="af6">
+  <w:style w:type="character" w:styleId="BookTitle">
     <w:name w:val="Book Title"/>
-    <w:basedOn w:val="a0"/>
+    <w:basedOn w:val="DefaultParagraphFont"/>
     <w:uiPriority w:val="33"/>
     <w:qFormat/>
     <w:rsid w:val="00E37845"/>
@@ -22630,10 +22573,10 @@
       <w:szCs w:val="24"/>
     </w:rPr>
   </w:style>
-  <w:style w:type="paragraph" w:styleId="af7">
+  <w:style w:type="paragraph" w:styleId="TOCHeading">
     <w:name w:val="TOC Heading"/>
-    <w:basedOn w:val="1"/>
-    <w:next w:val="a"/>
+    <w:basedOn w:val="Heading1"/>
+    <w:next w:val="Normal"/>
     <w:uiPriority w:val="39"/>
     <w:semiHidden/>
     <w:unhideWhenUsed/>
@@ -22643,9 +22586,9 @@
       <w:outlineLvl w:val="9"/>
     </w:pPr>
   </w:style>
-  <w:style w:type="character" w:styleId="af8">
+  <w:style w:type="character" w:styleId="PlaceholderText">
     <w:name w:val="Placeholder Text"/>
-    <w:basedOn w:val="a0"/>
+    <w:basedOn w:val="DefaultParagraphFont"/>
     <w:uiPriority w:val="99"/>
     <w:semiHidden/>
     <w:rsid w:val="00615B4A"/>
@@ -22655,7 +22598,7 @@
   </w:style>
   <w:style w:type="paragraph" w:customStyle="1" w:styleId="Beforeequation">
     <w:name w:val="Before equation"/>
-    <w:basedOn w:val="a"/>
+    <w:basedOn w:val="Normal"/>
     <w:link w:val="BeforeequationChar"/>
     <w:qFormat/>
     <w:rsid w:val="00123844"/>
@@ -22665,7 +22608,7 @@
   </w:style>
   <w:style w:type="paragraph" w:customStyle="1" w:styleId="Afterequation">
     <w:name w:val="After equation"/>
-    <w:basedOn w:val="a"/>
+    <w:basedOn w:val="Normal"/>
     <w:link w:val="AfterequationChar"/>
     <w:qFormat/>
     <w:rsid w:val="00123844"/>
@@ -22676,7 +22619,7 @@
   </w:style>
   <w:style w:type="character" w:customStyle="1" w:styleId="BeforeequationChar">
     <w:name w:val="Before equation Char"/>
-    <w:basedOn w:val="a0"/>
+    <w:basedOn w:val="DefaultParagraphFont"/>
     <w:link w:val="Beforeequation"/>
     <w:rsid w:val="00123844"/>
     <w:rPr>
@@ -22684,17 +22627,17 @@
       <w:szCs w:val="24"/>
     </w:rPr>
   </w:style>
-  <w:style w:type="paragraph" w:styleId="af9">
+  <w:style w:type="paragraph" w:styleId="Bibliography">
     <w:name w:val="Bibliography"/>
-    <w:basedOn w:val="a"/>
-    <w:next w:val="a"/>
+    <w:basedOn w:val="Normal"/>
+    <w:next w:val="Normal"/>
     <w:uiPriority w:val="37"/>
     <w:unhideWhenUsed/>
     <w:rsid w:val="000949C0"/>
   </w:style>
   <w:style w:type="character" w:customStyle="1" w:styleId="AfterequationChar">
     <w:name w:val="After equation Char"/>
-    <w:basedOn w:val="a0"/>
+    <w:basedOn w:val="DefaultParagraphFont"/>
     <w:link w:val="Afterequation"/>
     <w:rsid w:val="00123844"/>
     <w:rPr>
@@ -22704,7 +22647,7 @@
   </w:style>
   <w:style w:type="paragraph" w:customStyle="1" w:styleId="Betweenequation">
     <w:name w:val="Between equation"/>
-    <w:basedOn w:val="a"/>
+    <w:basedOn w:val="Normal"/>
     <w:link w:val="BetweenequationChar"/>
     <w:qFormat/>
     <w:rsid w:val="00B66749"/>
@@ -22715,7 +22658,7 @@
   </w:style>
   <w:style w:type="character" w:customStyle="1" w:styleId="BetweenequationChar">
     <w:name w:val="Between equation Char"/>
-    <w:basedOn w:val="a0"/>
+    <w:basedOn w:val="DefaultParagraphFont"/>
     <w:link w:val="Betweenequation"/>
     <w:rsid w:val="00B66749"/>
     <w:rPr>
@@ -22723,9 +22666,9 @@
       <w:szCs w:val="24"/>
     </w:rPr>
   </w:style>
-  <w:style w:type="table" w:styleId="afa">
+  <w:style w:type="table" w:styleId="LightShading">
     <w:name w:val="Light Shading"/>
-    <w:basedOn w:val="a1"/>
+    <w:basedOn w:val="TableNormal"/>
     <w:uiPriority w:val="60"/>
     <w:rsid w:val="00A216E0"/>
     <w:rPr>
@@ -22734,10 +22677,17 @@
     <w:tblPr>
       <w:tblStyleRowBandSize w:val="1"/>
       <w:tblStyleColBandSize w:val="1"/>
+      <w:tblInd w:w="0" w:type="dxa"/>
       <w:tblBorders>
         <w:top w:val="single" w:sz="8" w:space="0" w:color="000000" w:themeColor="text1"/>
         <w:bottom w:val="single" w:sz="8" w:space="0" w:color="000000" w:themeColor="text1"/>
       </w:tblBorders>
+      <w:tblCellMar>
+        <w:top w:w="0" w:type="dxa"/>
+        <w:left w:w="108" w:type="dxa"/>
+        <w:bottom w:w="0" w:type="dxa"/>
+        <w:right w:w="108" w:type="dxa"/>
+      </w:tblCellMar>
     </w:tblPr>
     <w:tblStylePr w:type="firstRow">
       <w:pPr>
@@ -22816,9 +22766,9 @@
       </w:tcPr>
     </w:tblStylePr>
   </w:style>
-  <w:style w:type="table" w:styleId="-1">
+  <w:style w:type="table" w:styleId="LightShading-Accent1">
     <w:name w:val="Light Shading Accent 1"/>
-    <w:basedOn w:val="a1"/>
+    <w:basedOn w:val="TableNormal"/>
     <w:uiPriority w:val="60"/>
     <w:rsid w:val="00A216E0"/>
     <w:rPr>
@@ -22827,10 +22777,17 @@
     <w:tblPr>
       <w:tblStyleRowBandSize w:val="1"/>
       <w:tblStyleColBandSize w:val="1"/>
+      <w:tblInd w:w="0" w:type="dxa"/>
       <w:tblBorders>
         <w:top w:val="single" w:sz="8" w:space="0" w:color="4F81BD" w:themeColor="accent1"/>
         <w:bottom w:val="single" w:sz="8" w:space="0" w:color="4F81BD" w:themeColor="accent1"/>
       </w:tblBorders>
+      <w:tblCellMar>
+        <w:top w:w="0" w:type="dxa"/>
+        <w:left w:w="108" w:type="dxa"/>
+        <w:bottom w:w="0" w:type="dxa"/>
+        <w:right w:w="108" w:type="dxa"/>
+      </w:tblCellMar>
     </w:tblPr>
     <w:tblStylePr w:type="firstRow">
       <w:pPr>
@@ -22911,10 +22868,24 @@
   </w:style>
   <w:style w:type="table" w:customStyle="1" w:styleId="Helmholtz-Shading">
     <w:name w:val="Helmholtz - Shading"/>
-    <w:basedOn w:val="afa"/>
+    <w:basedOn w:val="LightShading"/>
     <w:uiPriority w:val="99"/>
     <w:rsid w:val="00EA311E"/>
-    <w:tblPr/>
+    <w:tblPr>
+      <w:tblStyleRowBandSize w:val="1"/>
+      <w:tblStyleColBandSize w:val="1"/>
+      <w:tblInd w:w="0" w:type="dxa"/>
+      <w:tblBorders>
+        <w:top w:val="single" w:sz="8" w:space="0" w:color="000000" w:themeColor="text1"/>
+        <w:bottom w:val="single" w:sz="8" w:space="0" w:color="000000" w:themeColor="text1"/>
+      </w:tblBorders>
+      <w:tblCellMar>
+        <w:top w:w="0" w:type="dxa"/>
+        <w:left w:w="108" w:type="dxa"/>
+        <w:bottom w:w="0" w:type="dxa"/>
+        <w:right w:w="108" w:type="dxa"/>
+      </w:tblCellMar>
+    </w:tblPr>
     <w:tblStylePr w:type="firstRow">
       <w:pPr>
         <w:spacing w:before="0" w:after="0" w:line="240" w:lineRule="auto"/>
@@ -22992,10 +22963,10 @@
       </w:tcPr>
     </w:tblStylePr>
   </w:style>
-  <w:style w:type="paragraph" w:styleId="afb">
+  <w:style w:type="paragraph" w:styleId="FootnoteText">
     <w:name w:val="footnote text"/>
-    <w:basedOn w:val="a"/>
-    <w:link w:val="afc"/>
+    <w:basedOn w:val="Normal"/>
+    <w:link w:val="FootnoteTextChar"/>
     <w:uiPriority w:val="99"/>
     <w:semiHidden/>
     <w:unhideWhenUsed/>
@@ -23005,10 +22976,10 @@
       <w:szCs w:val="20"/>
     </w:rPr>
   </w:style>
-  <w:style w:type="character" w:customStyle="1" w:styleId="afc">
-    <w:name w:val="טקסט הערת שוליים תו"/>
-    <w:basedOn w:val="a0"/>
-    <w:link w:val="afb"/>
+  <w:style w:type="character" w:customStyle="1" w:styleId="FootnoteTextChar">
+    <w:name w:val="Footnote Text Char"/>
+    <w:basedOn w:val="DefaultParagraphFont"/>
+    <w:link w:val="FootnoteText"/>
     <w:uiPriority w:val="99"/>
     <w:semiHidden/>
     <w:rsid w:val="00C90090"/>
@@ -23017,9 +22988,9 @@
       <w:szCs w:val="20"/>
     </w:rPr>
   </w:style>
-  <w:style w:type="character" w:styleId="afd">
+  <w:style w:type="character" w:styleId="FootnoteReference">
     <w:name w:val="footnote reference"/>
-    <w:basedOn w:val="a0"/>
+    <w:basedOn w:val="DefaultParagraphFont"/>
     <w:uiPriority w:val="99"/>
     <w:semiHidden/>
     <w:unhideWhenUsed/>
@@ -23030,8 +23001,8 @@
   </w:style>
   <w:style w:type="paragraph" w:styleId="TOC1">
     <w:name w:val="toc 1"/>
-    <w:basedOn w:val="a"/>
-    <w:next w:val="a"/>
+    <w:basedOn w:val="Normal"/>
+    <w:next w:val="Normal"/>
     <w:autoRedefine/>
     <w:uiPriority w:val="39"/>
     <w:unhideWhenUsed/>
@@ -23043,8 +23014,8 @@
   </w:style>
   <w:style w:type="paragraph" w:styleId="TOC2">
     <w:name w:val="toc 2"/>
-    <w:basedOn w:val="a"/>
-    <w:next w:val="a"/>
+    <w:basedOn w:val="Normal"/>
+    <w:next w:val="Normal"/>
     <w:autoRedefine/>
     <w:uiPriority w:val="39"/>
     <w:unhideWhenUsed/>
@@ -23057,8 +23028,8 @@
   </w:style>
   <w:style w:type="paragraph" w:styleId="TOC3">
     <w:name w:val="toc 3"/>
-    <w:basedOn w:val="a"/>
-    <w:next w:val="a"/>
+    <w:basedOn w:val="Normal"/>
+    <w:next w:val="Normal"/>
     <w:autoRedefine/>
     <w:uiPriority w:val="39"/>
     <w:unhideWhenUsed/>
@@ -23071,7 +23042,7 @@
   </w:style>
   <w:style w:type="character" w:styleId="Hyperlink">
     <w:name w:val="Hyperlink"/>
-    <w:basedOn w:val="a0"/>
+    <w:basedOn w:val="DefaultParagraphFont"/>
     <w:uiPriority w:val="99"/>
     <w:unhideWhenUsed/>
     <w:rsid w:val="00E20EF9"/>
@@ -23080,10 +23051,10 @@
       <w:u w:val="single"/>
     </w:rPr>
   </w:style>
-  <w:style w:type="paragraph" w:styleId="afe">
+  <w:style w:type="paragraph" w:styleId="Caption">
     <w:name w:val="caption"/>
-    <w:basedOn w:val="a"/>
-    <w:next w:val="a"/>
+    <w:basedOn w:val="Normal"/>
+    <w:next w:val="Normal"/>
     <w:uiPriority w:val="35"/>
     <w:unhideWhenUsed/>
     <w:rsid w:val="00823C9D"/>
@@ -23098,10 +23069,10 @@
       <w:szCs w:val="18"/>
     </w:rPr>
   </w:style>
-  <w:style w:type="paragraph" w:styleId="aff">
+  <w:style w:type="paragraph" w:styleId="TableofFigures">
     <w:name w:val="table of figures"/>
-    <w:basedOn w:val="a"/>
-    <w:next w:val="a"/>
+    <w:basedOn w:val="Normal"/>
+    <w:next w:val="Normal"/>
     <w:uiPriority w:val="99"/>
     <w:unhideWhenUsed/>
     <w:rsid w:val="00342492"/>
@@ -23512,7 +23483,7 @@
 </file>
 
 <file path=customXml/itemProps1.xml><?xml version="1.0" encoding="utf-8"?>
-<ds:datastoreItem xmlns:ds="http://schemas.openxmlformats.org/officeDocument/2006/customXml" ds:itemID="{8657DD80-D707-4496-AE9F-9D008A20C49D}">
+<ds:datastoreItem xmlns:ds="http://schemas.openxmlformats.org/officeDocument/2006/customXml" ds:itemID="{3C8AF831-C267-44EE-874A-CC33ED9DCDC9}">
   <ds:schemaRefs>
     <ds:schemaRef ds:uri="http://schemas.openxmlformats.org/officeDocument/2006/bibliography"/>
   </ds:schemaRefs>

</xml_diff>